<commit_message>
2 exercises from Objects
</commit_message>
<xml_diff>
--- a/02.Arrays and Nested Arrays - Exercises/JS-Advanced-Arrays-and-Nested-Arrays-Exercise.docx
+++ b/02.Arrays and Nested Arrays - Exercises/JS-Advanced-Arrays-and-Nested-Arrays-Exercise.docx
@@ -1,10 +1,10 @@
 
 <file path=word/document.xml><?xml version="1.0" encoding="utf-8"?>
-<w:document xmlns:wpc="http://schemas.microsoft.com/office/word/2010/wordprocessingCanvas" xmlns:cx="http://schemas.microsoft.com/office/drawing/2014/chartex" xmlns:cx1="http://schemas.microsoft.com/office/drawing/2015/9/8/chartex" xmlns:cx2="http://schemas.microsoft.com/office/drawing/2015/10/21/chartex" xmlns:cx3="http://schemas.microsoft.com/office/drawing/2016/5/9/chartex" xmlns:cx4="http://schemas.microsoft.com/office/drawing/2016/5/10/chartex" xmlns:cx5="http://schemas.microsoft.com/office/drawing/2016/5/11/chartex" xmlns:cx6="http://schemas.microsoft.com/office/drawing/2016/5/12/chartex" xmlns:cx7="http://schemas.microsoft.com/office/drawing/2016/5/13/chartex" xmlns:cx8="http://schemas.microsoft.com/office/drawing/2016/5/14/chartex" xmlns:mc="http://schemas.openxmlformats.org/markup-compatibility/2006" xmlns:aink="http://schemas.microsoft.com/office/drawing/2016/ink" xmlns:am3d="http://schemas.microsoft.com/office/drawing/2017/model3d" xmlns:o="urn:schemas-microsoft-com:office:office" xmlns:r="http://schemas.openxmlformats.org/officeDocument/2006/relationships" xmlns:m="http://schemas.openxmlformats.org/officeDocument/2006/math" xmlns:v="urn:schemas-microsoft-com:vml" xmlns:wp14="http://schemas.microsoft.com/office/word/2010/wordprocessingDrawing" xmlns:wp="http://schemas.openxmlformats.org/drawingml/2006/wordprocessingDrawing" xmlns:w10="urn:schemas-microsoft-com:office:word" xmlns:w="http://schemas.openxmlformats.org/wordprocessingml/2006/main" xmlns:w14="http://schemas.microsoft.com/office/word/2010/wordml" xmlns:w15="http://schemas.microsoft.com/office/word/2012/wordml" xmlns:w16cex="http://schemas.microsoft.com/office/word/2018/wordml/cex" xmlns:w16cid="http://schemas.microsoft.com/office/word/2016/wordml/cid" xmlns:w16="http://schemas.microsoft.com/office/word/2018/wordml" xmlns:w16sdtdh="http://schemas.microsoft.com/office/word/2020/wordml/sdtdatahash" xmlns:w16se="http://schemas.microsoft.com/office/word/2015/wordml/symex" xmlns:wpg="http://schemas.microsoft.com/office/word/2010/wordprocessingGroup" xmlns:wpi="http://schemas.microsoft.com/office/word/2010/wordprocessingInk" xmlns:wne="http://schemas.microsoft.com/office/word/2006/wordml" xmlns:wps="http://schemas.microsoft.com/office/word/2010/wordprocessingShape" mc:Ignorable="w14 w15 w16se w16cid w16 w16cex w16sdtdh wp14">
+<w:document xmlns:wpc="http://schemas.microsoft.com/office/word/2010/wordprocessingCanvas" xmlns:cx="http://schemas.microsoft.com/office/drawing/2014/chartex" xmlns:cx1="http://schemas.microsoft.com/office/drawing/2015/9/8/chartex" xmlns:cx2="http://schemas.microsoft.com/office/drawing/2015/10/21/chartex" xmlns:cx3="http://schemas.microsoft.com/office/drawing/2016/5/9/chartex" xmlns:cx4="http://schemas.microsoft.com/office/drawing/2016/5/10/chartex" xmlns:cx5="http://schemas.microsoft.com/office/drawing/2016/5/11/chartex" xmlns:cx6="http://schemas.microsoft.com/office/drawing/2016/5/12/chartex" xmlns:cx7="http://schemas.microsoft.com/office/drawing/2016/5/13/chartex" xmlns:cx8="http://schemas.microsoft.com/office/drawing/2016/5/14/chartex" xmlns:mc="http://schemas.openxmlformats.org/markup-compatibility/2006" xmlns:aink="http://schemas.microsoft.com/office/drawing/2016/ink" xmlns:am3d="http://schemas.microsoft.com/office/drawing/2017/model3d" xmlns:o="urn:schemas-microsoft-com:office:office" xmlns:oel="http://schemas.microsoft.com/office/2019/extlst" xmlns:r="http://schemas.openxmlformats.org/officeDocument/2006/relationships" xmlns:m="http://schemas.openxmlformats.org/officeDocument/2006/math" xmlns:v="urn:schemas-microsoft-com:vml" xmlns:wp14="http://schemas.microsoft.com/office/word/2010/wordprocessingDrawing" xmlns:wp="http://schemas.openxmlformats.org/drawingml/2006/wordprocessingDrawing" xmlns:w10="urn:schemas-microsoft-com:office:word" xmlns:w="http://schemas.openxmlformats.org/wordprocessingml/2006/main" xmlns:w14="http://schemas.microsoft.com/office/word/2010/wordml" xmlns:w15="http://schemas.microsoft.com/office/word/2012/wordml" xmlns:w16cex="http://schemas.microsoft.com/office/word/2018/wordml/cex" xmlns:w16cid="http://schemas.microsoft.com/office/word/2016/wordml/cid" xmlns:w16="http://schemas.microsoft.com/office/word/2018/wordml" xmlns:w16du="http://schemas.microsoft.com/office/word/2023/wordml/word16du" xmlns:w16sdtdh="http://schemas.microsoft.com/office/word/2020/wordml/sdtdatahash" xmlns:w16sdtfl="http://schemas.microsoft.com/office/word/2024/wordml/sdtformatlock" xmlns:w16se="http://schemas.microsoft.com/office/word/2015/wordml/symex" xmlns:wpg="http://schemas.microsoft.com/office/word/2010/wordprocessingGroup" xmlns:wpi="http://schemas.microsoft.com/office/word/2010/wordprocessingInk" xmlns:wne="http://schemas.microsoft.com/office/word/2006/wordml" xmlns:wps="http://schemas.microsoft.com/office/word/2010/wordprocessingShape" mc:Ignorable="w14 w15 w16se w16cid w16 w16cex w16sdtdh w16sdtfl w16du wp14">
   <w:body>
     <w:p>
       <w:pPr>
-        <w:pStyle w:val="Heading1"/>
+        <w:pStyle w:val="1"/>
         <w:jc w:val="center"/>
         <w:rPr>
           <w:lang w:val="bg-BG"/>
@@ -59,27 +59,15 @@
       <w:hyperlink r:id="rId8" w:history="1">
         <w:r>
           <w:rPr>
-            <w:rStyle w:val="Hyperlink"/>
+            <w:rStyle w:val="a9"/>
           </w:rPr>
-          <w:t>https://judge.softuni.org/Contests/2753/Arrays-and-Nested-Arr</w:t>
-        </w:r>
-        <w:r>
-          <w:rPr>
-            <w:rStyle w:val="Hyperlink"/>
-          </w:rPr>
-          <w:t>a</w:t>
-        </w:r>
-        <w:r>
-          <w:rPr>
-            <w:rStyle w:val="Hyperlink"/>
-          </w:rPr>
-          <w:t>ys-Exercise</w:t>
+          <w:t>https://judge.softuni.org/Contests/2753/Arrays-and-Nested-Arrays-Exercise</w:t>
         </w:r>
       </w:hyperlink>
     </w:p>
     <w:p>
       <w:pPr>
-        <w:pStyle w:val="Heading2"/>
+        <w:pStyle w:val="2"/>
         <w:rPr>
           <w:lang w:val="bg-BG"/>
         </w:rPr>
@@ -183,7 +171,7 @@
     </w:p>
     <w:p>
       <w:pPr>
-        <w:pStyle w:val="Heading3"/>
+        <w:pStyle w:val="3"/>
         <w:rPr>
           <w:lang w:val="bg-BG"/>
         </w:rPr>
@@ -194,7 +182,7 @@
     </w:p>
     <w:tbl>
       <w:tblPr>
-        <w:tblStyle w:val="TableGrid"/>
+        <w:tblStyle w:val="af"/>
         <w:tblW w:w="10412" w:type="dxa"/>
         <w:tblInd w:w="23" w:type="dxa"/>
         <w:tblLayout w:type="fixed"/>
@@ -684,7 +672,7 @@
     </w:tbl>
     <w:p>
       <w:pPr>
-        <w:pStyle w:val="Heading2"/>
+        <w:pStyle w:val="2"/>
         <w:rPr>
           <w:lang w:val="bg-BG"/>
         </w:rPr>
@@ -882,7 +870,7 @@
       </w:r>
       <w:r>
         <w:rPr>
-          <w:rStyle w:val="Strong"/>
+          <w:rStyle w:val="ab"/>
         </w:rPr>
         <w:t>return</w:t>
       </w:r>
@@ -908,7 +896,7 @@
     </w:p>
     <w:p>
       <w:pPr>
-        <w:pStyle w:val="Heading3"/>
+        <w:pStyle w:val="3"/>
         <w:rPr>
           <w:lang w:val="bg-BG"/>
         </w:rPr>
@@ -919,7 +907,7 @@
     </w:p>
     <w:tbl>
       <w:tblPr>
-        <w:tblStyle w:val="TableGrid"/>
+        <w:tblStyle w:val="af"/>
         <w:tblW w:w="10502" w:type="dxa"/>
         <w:tblInd w:w="23" w:type="dxa"/>
         <w:tblLayout w:type="fixed"/>
@@ -1803,7 +1791,7 @@
     </w:tbl>
     <w:p>
       <w:pPr>
-        <w:pStyle w:val="Heading3"/>
+        <w:pStyle w:val="3"/>
         <w:rPr>
           <w:lang w:val="bg-BG"/>
         </w:rPr>
@@ -1814,7 +1802,7 @@
     </w:p>
     <w:p>
       <w:pPr>
-        <w:pStyle w:val="ListParagraph"/>
+        <w:pStyle w:val="ac"/>
         <w:numPr>
           <w:ilvl w:val="0"/>
           <w:numId w:val="40"/>
@@ -1895,7 +1883,7 @@
     </w:p>
     <w:p>
       <w:pPr>
-        <w:pStyle w:val="Heading2"/>
+        <w:pStyle w:val="2"/>
         <w:rPr>
           <w:lang w:val="bg-BG"/>
         </w:rPr>
@@ -2002,7 +1990,6 @@
     </w:p>
     <w:p>
       <w:r>
-        <w:lastRenderedPageBreak/>
         <w:t>Upon receiving an "</w:t>
       </w:r>
       <w:r>
@@ -2134,7 +2121,7 @@
     </w:p>
     <w:p>
       <w:pPr>
-        <w:pStyle w:val="Heading3"/>
+        <w:pStyle w:val="3"/>
         <w:rPr>
           <w:lang w:val="bg-BG"/>
         </w:rPr>
@@ -2145,7 +2132,7 @@
     </w:p>
     <w:tbl>
       <w:tblPr>
-        <w:tblStyle w:val="TableGrid"/>
+        <w:tblStyle w:val="af"/>
         <w:tblW w:w="10502" w:type="dxa"/>
         <w:tblInd w:w="23" w:type="dxa"/>
         <w:tblLayout w:type="fixed"/>
@@ -2807,7 +2794,7 @@
     </w:tbl>
     <w:p>
       <w:pPr>
-        <w:pStyle w:val="Heading2"/>
+        <w:pStyle w:val="2"/>
         <w:ind w:left="357" w:hanging="357"/>
         <w:rPr>
           <w:lang w:val="bg-BG"/>
@@ -2934,7 +2921,7 @@
     </w:p>
     <w:p>
       <w:pPr>
-        <w:pStyle w:val="Heading3"/>
+        <w:pStyle w:val="3"/>
         <w:rPr>
           <w:lang w:val="bg-BG"/>
         </w:rPr>
@@ -2945,7 +2932,7 @@
     </w:p>
     <w:tbl>
       <w:tblPr>
-        <w:tblStyle w:val="TableGrid"/>
+        <w:tblStyle w:val="af"/>
         <w:tblW w:w="8792" w:type="dxa"/>
         <w:tblInd w:w="23" w:type="dxa"/>
         <w:tblLayout w:type="fixed"/>
@@ -3378,7 +3365,7 @@
     </w:tbl>
     <w:p>
       <w:pPr>
-        <w:pStyle w:val="Heading3"/>
+        <w:pStyle w:val="3"/>
         <w:rPr>
           <w:lang w:val="bg-BG"/>
         </w:rPr>
@@ -3389,7 +3376,7 @@
     </w:p>
     <w:p>
       <w:pPr>
-        <w:pStyle w:val="ListParagraph"/>
+        <w:pStyle w:val="ac"/>
         <w:numPr>
           <w:ilvl w:val="0"/>
           <w:numId w:val="40"/>
@@ -3431,7 +3418,7 @@
     </w:p>
     <w:p>
       <w:pPr>
-        <w:pStyle w:val="Heading2"/>
+        <w:pStyle w:val="2"/>
         <w:ind w:left="357" w:hanging="357"/>
         <w:rPr>
           <w:lang w:val="bg-BG"/>
@@ -3609,7 +3596,7 @@
       </w:r>
       <w:r>
         <w:rPr>
-          <w:rStyle w:val="Strong"/>
+          <w:rStyle w:val="ab"/>
         </w:rPr>
         <w:t>array of numbers</w:t>
       </w:r>
@@ -3619,19 +3606,18 @@
     </w:p>
     <w:p>
       <w:pPr>
-        <w:pStyle w:val="Heading3"/>
+        <w:pStyle w:val="3"/>
         <w:rPr>
           <w:lang w:val="bg-BG"/>
         </w:rPr>
       </w:pPr>
       <w:r>
-        <w:lastRenderedPageBreak/>
         <w:t>Examples</w:t>
       </w:r>
     </w:p>
     <w:tbl>
       <w:tblPr>
-        <w:tblStyle w:val="TableGrid"/>
+        <w:tblStyle w:val="af"/>
         <w:tblW w:w="10502" w:type="dxa"/>
         <w:tblInd w:w="23" w:type="dxa"/>
         <w:tblLayout w:type="fixed"/>
@@ -4498,7 +4484,7 @@
     </w:tbl>
     <w:p>
       <w:pPr>
-        <w:pStyle w:val="Heading3"/>
+        <w:pStyle w:val="3"/>
         <w:rPr>
           <w:lang w:val="bg-BG"/>
         </w:rPr>
@@ -4509,7 +4495,7 @@
     </w:p>
     <w:p>
       <w:pPr>
-        <w:pStyle w:val="ListParagraph"/>
+        <w:pStyle w:val="ac"/>
         <w:numPr>
           <w:ilvl w:val="0"/>
           <w:numId w:val="40"/>
@@ -4539,7 +4525,7 @@
     </w:p>
     <w:p>
       <w:pPr>
-        <w:pStyle w:val="Heading2"/>
+        <w:pStyle w:val="2"/>
         <w:rPr>
           <w:lang w:val="bg-BG"/>
         </w:rPr>
@@ -4870,7 +4856,7 @@
     </w:p>
     <w:p>
       <w:pPr>
-        <w:pStyle w:val="ListParagraph"/>
+        <w:pStyle w:val="ac"/>
         <w:numPr>
           <w:ilvl w:val="0"/>
           <w:numId w:val="43"/>
@@ -4921,7 +4907,7 @@
     </w:p>
     <w:p>
       <w:pPr>
-        <w:pStyle w:val="Heading2"/>
+        <w:pStyle w:val="2"/>
         <w:rPr>
           <w:lang w:val="bg-BG"/>
         </w:rPr>
@@ -5841,7 +5827,7 @@
     </w:tbl>
     <w:p>
       <w:pPr>
-        <w:pStyle w:val="Heading2"/>
+        <w:pStyle w:val="2"/>
         <w:rPr>
           <w:lang w:val="bg-BG"/>
         </w:rPr>
@@ -5942,7 +5928,6 @@
         </w:rPr>
       </w:pPr>
       <w:r>
-        <w:lastRenderedPageBreak/>
         <w:t xml:space="preserve">The </w:t>
       </w:r>
       <w:r>
@@ -5997,7 +5982,7 @@
     </w:p>
     <w:p>
       <w:pPr>
-        <w:pStyle w:val="Heading3"/>
+        <w:pStyle w:val="3"/>
         <w:rPr>
           <w:lang w:val="bg-BG"/>
         </w:rPr>
@@ -6008,7 +5993,7 @@
     </w:p>
     <w:tbl>
       <w:tblPr>
-        <w:tblStyle w:val="TableGrid"/>
+        <w:tblStyle w:val="af"/>
         <w:tblW w:w="10502" w:type="dxa"/>
         <w:tblInd w:w="23" w:type="dxa"/>
         <w:tblLayout w:type="fixed"/>
@@ -6757,7 +6742,7 @@
     </w:tbl>
     <w:p>
       <w:pPr>
-        <w:pStyle w:val="Heading3"/>
+        <w:pStyle w:val="3"/>
         <w:rPr>
           <w:lang w:val="bg-BG"/>
         </w:rPr>
@@ -6768,7 +6753,7 @@
     </w:p>
     <w:p>
       <w:pPr>
-        <w:pStyle w:val="ListParagraph"/>
+        <w:pStyle w:val="ac"/>
         <w:numPr>
           <w:ilvl w:val="0"/>
           <w:numId w:val="40"/>
@@ -6802,7 +6787,7 @@
     </w:p>
     <w:p>
       <w:pPr>
-        <w:pStyle w:val="ListParagraph"/>
+        <w:pStyle w:val="ac"/>
         <w:numPr>
           <w:ilvl w:val="0"/>
           <w:numId w:val="40"/>
@@ -6872,7 +6857,7 @@
     </w:p>
     <w:p>
       <w:pPr>
-        <w:pStyle w:val="ListParagraph"/>
+        <w:pStyle w:val="ac"/>
         <w:numPr>
           <w:ilvl w:val="0"/>
           <w:numId w:val="40"/>
@@ -6905,35 +6890,47 @@
       <w:hyperlink r:id="rId9" w:history="1">
         <w:r>
           <w:rPr>
-            <w:rStyle w:val="Hyperlink"/>
+            <w:rStyle w:val="a9"/>
           </w:rPr>
           <w:t>https://developer.mozilla.org/en-</w:t>
         </w:r>
         <w:r>
           <w:rPr>
-            <w:rStyle w:val="Hyperlink"/>
+            <w:rStyle w:val="a9"/>
             <w:noProof/>
           </w:rPr>
           <w:t>US</w:t>
         </w:r>
         <w:r>
           <w:rPr>
-            <w:rStyle w:val="Hyperlink"/>
+            <w:rStyle w:val="a9"/>
           </w:rPr>
           <w:t>/docs/Web/</w:t>
         </w:r>
         <w:r>
           <w:rPr>
-            <w:rStyle w:val="Hyperlink"/>
+            <w:rStyle w:val="a9"/>
             <w:noProof/>
           </w:rPr>
           <w:t>JavaScript</w:t>
         </w:r>
         <w:r>
           <w:rPr>
-            <w:rStyle w:val="Hyperlink"/>
+            <w:rStyle w:val="a9"/>
           </w:rPr>
-          <w:t>/Reference/Global_Objects/Array/sort</w:t>
+          <w:t>/Reference/Global_Objects/Array</w:t>
+        </w:r>
+        <w:r>
+          <w:rPr>
+            <w:rStyle w:val="a9"/>
+          </w:rPr>
+          <w:t>/</w:t>
+        </w:r>
+        <w:r>
+          <w:rPr>
+            <w:rStyle w:val="a9"/>
+          </w:rPr>
+          <w:t>sort</w:t>
         </w:r>
       </w:hyperlink>
       <w:r>
@@ -6942,7 +6939,7 @@
     </w:p>
     <w:p>
       <w:pPr>
-        <w:pStyle w:val="Heading1"/>
+        <w:pStyle w:val="1"/>
         <w:rPr>
           <w:lang w:val="bg-BG"/>
         </w:rPr>
@@ -6978,7 +6975,7 @@
     </w:p>
     <w:p>
       <w:pPr>
-        <w:pStyle w:val="Heading2"/>
+        <w:pStyle w:val="2"/>
         <w:ind w:left="357" w:hanging="357"/>
         <w:rPr>
           <w:lang w:val="bg-BG"/>
@@ -7119,7 +7116,7 @@
     </w:p>
     <w:p>
       <w:pPr>
-        <w:pStyle w:val="Heading3"/>
+        <w:pStyle w:val="3"/>
         <w:rPr>
           <w:lang w:val="bg-BG"/>
         </w:rPr>
@@ -7130,7 +7127,7 @@
     </w:p>
     <w:tbl>
       <w:tblPr>
-        <w:tblStyle w:val="TableGrid"/>
+        <w:tblStyle w:val="af"/>
         <w:tblW w:w="9418" w:type="dxa"/>
         <w:tblInd w:w="23" w:type="dxa"/>
         <w:tblLayout w:type="fixed"/>
@@ -7696,7 +7693,7 @@
     </w:tbl>
     <w:p>
       <w:pPr>
-        <w:pStyle w:val="Heading2"/>
+        <w:pStyle w:val="2"/>
         <w:ind w:left="357" w:hanging="357"/>
         <w:rPr>
           <w:lang w:val="bg-BG"/>
@@ -7763,7 +7760,6 @@
           <w:b/>
           <w:noProof/>
         </w:rPr>
-        <w:lastRenderedPageBreak/>
         <w:t>[[false, false, false],</w:t>
       </w:r>
     </w:p>
@@ -7819,7 +7815,7 @@
     </w:p>
     <w:p>
       <w:pPr>
-        <w:pStyle w:val="Heading3"/>
+        <w:pStyle w:val="3"/>
         <w:rPr>
           <w:lang w:val="bg-BG"/>
         </w:rPr>
@@ -7840,7 +7836,7 @@
     </w:p>
     <w:p>
       <w:pPr>
-        <w:pStyle w:val="ListParagraph"/>
+        <w:pStyle w:val="ac"/>
         <w:numPr>
           <w:ilvl w:val="0"/>
           <w:numId w:val="41"/>
@@ -7871,18 +7867,19 @@
     </w:p>
     <w:p>
       <w:pPr>
-        <w:pStyle w:val="Heading3"/>
+        <w:pStyle w:val="3"/>
         <w:rPr>
           <w:lang w:val="bg-BG"/>
         </w:rPr>
       </w:pPr>
       <w:r>
+        <w:lastRenderedPageBreak/>
         <w:t>Output</w:t>
       </w:r>
     </w:p>
     <w:p>
       <w:pPr>
-        <w:pStyle w:val="ListParagraph"/>
+        <w:pStyle w:val="ac"/>
         <w:numPr>
           <w:ilvl w:val="0"/>
           <w:numId w:val="42"/>
@@ -7897,7 +7894,7 @@
     </w:p>
     <w:p>
       <w:pPr>
-        <w:pStyle w:val="ListParagraph"/>
+        <w:pStyle w:val="ac"/>
         <w:numPr>
           <w:ilvl w:val="0"/>
           <w:numId w:val="42"/>
@@ -7942,7 +7939,7 @@
     </w:p>
     <w:p>
       <w:pPr>
-        <w:pStyle w:val="ListParagraph"/>
+        <w:pStyle w:val="ac"/>
         <w:numPr>
           <w:ilvl w:val="0"/>
           <w:numId w:val="42"/>
@@ -7980,7 +7977,7 @@
     </w:p>
     <w:p>
       <w:pPr>
-        <w:pStyle w:val="ListParagraph"/>
+        <w:pStyle w:val="ac"/>
         <w:numPr>
           <w:ilvl w:val="0"/>
           <w:numId w:val="42"/>
@@ -8156,7 +8153,7 @@
     </w:p>
     <w:p>
       <w:pPr>
-        <w:pStyle w:val="Heading3"/>
+        <w:pStyle w:val="3"/>
         <w:rPr>
           <w:lang w:val="bg-BG"/>
         </w:rPr>
@@ -8177,7 +8174,7 @@
     </w:p>
     <w:p>
       <w:pPr>
-        <w:pStyle w:val="Heading3"/>
+        <w:pStyle w:val="3"/>
         <w:rPr>
           <w:lang w:val="bg-BG"/>
         </w:rPr>
@@ -8229,11 +8226,11 @@
           </w:tcPr>
           <w:p>
             <w:pPr>
-              <w:pStyle w:val="Title"/>
+              <w:pStyle w:val="af1"/>
               <w:spacing w:line="276" w:lineRule="auto"/>
               <w:jc w:val="center"/>
               <w:rPr>
-                <w:rStyle w:val="Strong"/>
+                <w:rStyle w:val="ab"/>
                 <w:rFonts w:asciiTheme="minorHAnsi" w:hAnsiTheme="minorHAnsi" w:cstheme="minorHAnsi"/>
                 <w:b/>
                 <w:bCs w:val="0"/>
@@ -8243,7 +8240,7 @@
             </w:pPr>
             <w:r>
               <w:rPr>
-                <w:rStyle w:val="Strong"/>
+                <w:rStyle w:val="ab"/>
                 <w:rFonts w:asciiTheme="minorHAnsi" w:hAnsiTheme="minorHAnsi" w:cstheme="minorHAnsi"/>
                 <w:b/>
                 <w:noProof/>
@@ -8267,11 +8264,11 @@
           </w:tcPr>
           <w:p>
             <w:pPr>
-              <w:pStyle w:val="Title"/>
+              <w:pStyle w:val="af1"/>
               <w:spacing w:line="276" w:lineRule="auto"/>
               <w:jc w:val="center"/>
               <w:rPr>
-                <w:rStyle w:val="Strong"/>
+                <w:rStyle w:val="ab"/>
                 <w:rFonts w:asciiTheme="minorHAnsi" w:hAnsiTheme="minorHAnsi" w:cstheme="minorHAnsi"/>
                 <w:b/>
                 <w:bCs w:val="0"/>
@@ -8281,7 +8278,7 @@
             </w:pPr>
             <w:r>
               <w:rPr>
-                <w:rStyle w:val="Strong"/>
+                <w:rStyle w:val="ab"/>
                 <w:rFonts w:asciiTheme="minorHAnsi" w:hAnsiTheme="minorHAnsi" w:cstheme="minorHAnsi"/>
                 <w:b/>
                 <w:noProof/>
@@ -8762,7 +8759,7 @@
             <w:pPr>
               <w:spacing w:after="0" w:line="240" w:lineRule="auto"/>
               <w:rPr>
-                <w:rStyle w:val="Strong"/>
+                <w:rStyle w:val="ab"/>
                 <w:rFonts w:ascii="Consolas" w:eastAsiaTheme="minorEastAsia" w:hAnsi="Consolas"/>
                 <w:b w:val="0"/>
                 <w:bCs w:val="0"/>
@@ -8771,13 +8768,12 @@
             </w:pPr>
             <w:r>
               <w:rPr>
-                <w:rStyle w:val="Strong"/>
+                <w:rStyle w:val="ab"/>
                 <w:rFonts w:ascii="Consolas" w:eastAsiaTheme="minorEastAsia" w:hAnsi="Consolas"/>
                 <w:b w:val="0"/>
                 <w:bCs w:val="0"/>
                 <w:noProof/>
               </w:rPr>
-              <w:lastRenderedPageBreak/>
               <w:t>["0 0",</w:t>
             </w:r>
           </w:p>
@@ -8785,7 +8781,7 @@
             <w:pPr>
               <w:spacing w:after="0" w:line="240" w:lineRule="auto"/>
               <w:rPr>
-                <w:rStyle w:val="Strong"/>
+                <w:rStyle w:val="ab"/>
                 <w:rFonts w:ascii="Consolas" w:eastAsiaTheme="minorEastAsia" w:hAnsi="Consolas"/>
                 <w:b w:val="0"/>
                 <w:bCs w:val="0"/>
@@ -8794,7 +8790,7 @@
             </w:pPr>
             <w:r>
               <w:rPr>
-                <w:rStyle w:val="Strong"/>
+                <w:rStyle w:val="ab"/>
                 <w:rFonts w:ascii="Consolas" w:eastAsiaTheme="minorEastAsia" w:hAnsi="Consolas"/>
                 <w:b w:val="0"/>
                 <w:bCs w:val="0"/>
@@ -8804,7 +8800,7 @@
             </w:r>
             <w:r>
               <w:rPr>
-                <w:rStyle w:val="Strong"/>
+                <w:rStyle w:val="ab"/>
                 <w:rFonts w:ascii="Consolas" w:eastAsiaTheme="minorEastAsia" w:hAnsi="Consolas"/>
                 <w:b w:val="0"/>
                 <w:bCs w:val="0"/>
@@ -8817,7 +8813,7 @@
             <w:pPr>
               <w:spacing w:after="0" w:line="240" w:lineRule="auto"/>
               <w:rPr>
-                <w:rStyle w:val="Strong"/>
+                <w:rStyle w:val="ab"/>
                 <w:rFonts w:ascii="Consolas" w:eastAsiaTheme="minorEastAsia" w:hAnsi="Consolas"/>
                 <w:b w:val="0"/>
                 <w:bCs w:val="0"/>
@@ -8826,7 +8822,7 @@
             </w:pPr>
             <w:r>
               <w:rPr>
-                <w:rStyle w:val="Strong"/>
+                <w:rStyle w:val="ab"/>
                 <w:rFonts w:ascii="Consolas" w:eastAsiaTheme="minorEastAsia" w:hAnsi="Consolas"/>
                 <w:b w:val="0"/>
                 <w:bCs w:val="0"/>
@@ -8836,7 +8832,7 @@
             </w:r>
             <w:r>
               <w:rPr>
-                <w:rStyle w:val="Strong"/>
+                <w:rStyle w:val="ab"/>
                 <w:rFonts w:ascii="Consolas" w:eastAsiaTheme="minorEastAsia" w:hAnsi="Consolas"/>
                 <w:b w:val="0"/>
                 <w:bCs w:val="0"/>
@@ -8849,7 +8845,7 @@
             <w:pPr>
               <w:spacing w:after="0" w:line="240" w:lineRule="auto"/>
               <w:rPr>
-                <w:rStyle w:val="Strong"/>
+                <w:rStyle w:val="ab"/>
                 <w:rFonts w:ascii="Consolas" w:eastAsiaTheme="minorEastAsia" w:hAnsi="Consolas"/>
                 <w:b w:val="0"/>
                 <w:bCs w:val="0"/>
@@ -8858,7 +8854,7 @@
             </w:pPr>
             <w:r>
               <w:rPr>
-                <w:rStyle w:val="Strong"/>
+                <w:rStyle w:val="ab"/>
                 <w:rFonts w:ascii="Consolas" w:eastAsiaTheme="minorEastAsia" w:hAnsi="Consolas"/>
                 <w:b w:val="0"/>
                 <w:bCs w:val="0"/>
@@ -8868,7 +8864,7 @@
             </w:r>
             <w:r>
               <w:rPr>
-                <w:rStyle w:val="Strong"/>
+                <w:rStyle w:val="ab"/>
                 <w:rFonts w:ascii="Consolas" w:eastAsiaTheme="minorEastAsia" w:hAnsi="Consolas"/>
                 <w:b w:val="0"/>
                 <w:bCs w:val="0"/>
@@ -8881,7 +8877,7 @@
             <w:pPr>
               <w:spacing w:after="0" w:line="240" w:lineRule="auto"/>
               <w:rPr>
-                <w:rStyle w:val="Strong"/>
+                <w:rStyle w:val="ab"/>
                 <w:rFonts w:ascii="Consolas" w:eastAsiaTheme="minorEastAsia" w:hAnsi="Consolas"/>
                 <w:b w:val="0"/>
                 <w:bCs w:val="0"/>
@@ -8890,7 +8886,7 @@
             </w:pPr>
             <w:r>
               <w:rPr>
-                <w:rStyle w:val="Strong"/>
+                <w:rStyle w:val="ab"/>
                 <w:rFonts w:ascii="Consolas" w:eastAsiaTheme="minorEastAsia" w:hAnsi="Consolas"/>
                 <w:b w:val="0"/>
                 <w:bCs w:val="0"/>
@@ -8900,7 +8896,7 @@
             </w:r>
             <w:r>
               <w:rPr>
-                <w:rStyle w:val="Strong"/>
+                <w:rStyle w:val="ab"/>
                 <w:rFonts w:ascii="Consolas" w:eastAsiaTheme="minorEastAsia" w:hAnsi="Consolas"/>
                 <w:b w:val="0"/>
                 <w:bCs w:val="0"/>
@@ -8913,7 +8909,7 @@
             <w:pPr>
               <w:spacing w:after="0" w:line="240" w:lineRule="auto"/>
               <w:rPr>
-                <w:rStyle w:val="Strong"/>
+                <w:rStyle w:val="ab"/>
                 <w:rFonts w:ascii="Consolas" w:eastAsiaTheme="minorEastAsia" w:hAnsi="Consolas"/>
                 <w:b w:val="0"/>
                 <w:bCs w:val="0"/>
@@ -8922,7 +8918,7 @@
             </w:pPr>
             <w:r>
               <w:rPr>
-                <w:rStyle w:val="Strong"/>
+                <w:rStyle w:val="ab"/>
                 <w:rFonts w:ascii="Consolas" w:eastAsiaTheme="minorEastAsia" w:hAnsi="Consolas"/>
                 <w:b w:val="0"/>
                 <w:bCs w:val="0"/>
@@ -8932,7 +8928,7 @@
             </w:r>
             <w:r>
               <w:rPr>
-                <w:rStyle w:val="Strong"/>
+                <w:rStyle w:val="ab"/>
                 <w:rFonts w:ascii="Consolas" w:eastAsiaTheme="minorEastAsia" w:hAnsi="Consolas"/>
                 <w:b w:val="0"/>
                 <w:bCs w:val="0"/>
@@ -8945,7 +8941,7 @@
             <w:pPr>
               <w:spacing w:after="0" w:line="240" w:lineRule="auto"/>
               <w:rPr>
-                <w:rStyle w:val="Strong"/>
+                <w:rStyle w:val="ab"/>
                 <w:rFonts w:ascii="Consolas" w:eastAsiaTheme="minorEastAsia" w:hAnsi="Consolas"/>
                 <w:b w:val="0"/>
                 <w:bCs w:val="0"/>
@@ -8954,7 +8950,7 @@
             </w:pPr>
             <w:r>
               <w:rPr>
-                <w:rStyle w:val="Strong"/>
+                <w:rStyle w:val="ab"/>
                 <w:rFonts w:ascii="Consolas" w:eastAsiaTheme="minorEastAsia" w:hAnsi="Consolas"/>
                 <w:b w:val="0"/>
                 <w:bCs w:val="0"/>
@@ -8964,7 +8960,7 @@
             </w:r>
             <w:r>
               <w:rPr>
-                <w:rStyle w:val="Strong"/>
+                <w:rStyle w:val="ab"/>
                 <w:rFonts w:ascii="Consolas" w:eastAsiaTheme="minorEastAsia" w:hAnsi="Consolas"/>
                 <w:b w:val="0"/>
                 <w:bCs w:val="0"/>
@@ -8977,7 +8973,7 @@
             <w:pPr>
               <w:spacing w:after="0" w:line="240" w:lineRule="auto"/>
               <w:rPr>
-                <w:rStyle w:val="Strong"/>
+                <w:rStyle w:val="ab"/>
                 <w:rFonts w:ascii="Consolas" w:eastAsiaTheme="minorEastAsia" w:hAnsi="Consolas"/>
                 <w:b w:val="0"/>
                 <w:bCs w:val="0"/>
@@ -8986,7 +8982,7 @@
             </w:pPr>
             <w:r>
               <w:rPr>
-                <w:rStyle w:val="Strong"/>
+                <w:rStyle w:val="ab"/>
                 <w:rFonts w:ascii="Consolas" w:eastAsiaTheme="minorEastAsia" w:hAnsi="Consolas"/>
                 <w:b w:val="0"/>
                 <w:bCs w:val="0"/>
@@ -8996,7 +8992,7 @@
             </w:r>
             <w:r>
               <w:rPr>
-                <w:rStyle w:val="Strong"/>
+                <w:rStyle w:val="ab"/>
                 <w:rFonts w:ascii="Consolas" w:eastAsiaTheme="minorEastAsia" w:hAnsi="Consolas"/>
                 <w:b w:val="0"/>
                 <w:bCs w:val="0"/>
@@ -9009,7 +9005,7 @@
             <w:pPr>
               <w:spacing w:after="0" w:line="240" w:lineRule="auto"/>
               <w:rPr>
-                <w:rStyle w:val="Strong"/>
+                <w:rStyle w:val="ab"/>
                 <w:rFonts w:ascii="Consolas" w:eastAsiaTheme="minorEastAsia" w:hAnsi="Consolas"/>
                 <w:b w:val="0"/>
                 <w:bCs w:val="0"/>
@@ -9018,7 +9014,7 @@
             </w:pPr>
             <w:r>
               <w:rPr>
-                <w:rStyle w:val="Strong"/>
+                <w:rStyle w:val="ab"/>
                 <w:rFonts w:ascii="Consolas" w:eastAsiaTheme="minorEastAsia" w:hAnsi="Consolas"/>
                 <w:b w:val="0"/>
                 <w:bCs w:val="0"/>
@@ -9028,7 +9024,7 @@
             </w:r>
             <w:r>
               <w:rPr>
-                <w:rStyle w:val="Strong"/>
+                <w:rStyle w:val="ab"/>
                 <w:rFonts w:ascii="Consolas" w:eastAsiaTheme="minorEastAsia" w:hAnsi="Consolas"/>
                 <w:b w:val="0"/>
                 <w:bCs w:val="0"/>
@@ -9041,7 +9037,7 @@
             <w:pPr>
               <w:spacing w:after="0" w:line="240" w:lineRule="auto"/>
               <w:rPr>
-                <w:rStyle w:val="Strong"/>
+                <w:rStyle w:val="ab"/>
                 <w:rFonts w:ascii="Consolas" w:eastAsiaTheme="minorEastAsia" w:hAnsi="Consolas"/>
                 <w:b w:val="0"/>
                 <w:bCs w:val="0"/>
@@ -9050,7 +9046,7 @@
             </w:pPr>
             <w:r>
               <w:rPr>
-                <w:rStyle w:val="Strong"/>
+                <w:rStyle w:val="ab"/>
                 <w:rFonts w:ascii="Consolas" w:eastAsiaTheme="minorEastAsia" w:hAnsi="Consolas"/>
                 <w:b w:val="0"/>
                 <w:bCs w:val="0"/>
@@ -9060,7 +9056,7 @@
             </w:r>
             <w:r>
               <w:rPr>
-                <w:rStyle w:val="Strong"/>
+                <w:rStyle w:val="ab"/>
                 <w:rFonts w:ascii="Consolas" w:eastAsiaTheme="minorEastAsia" w:hAnsi="Consolas"/>
                 <w:b w:val="0"/>
                 <w:bCs w:val="0"/>
@@ -9084,7 +9080,7 @@
             <w:pPr>
               <w:spacing w:after="0" w:line="240" w:lineRule="auto"/>
               <w:rPr>
-                <w:rStyle w:val="Strong"/>
+                <w:rStyle w:val="ab"/>
                 <w:rFonts w:ascii="Consolas" w:eastAsiaTheme="minorEastAsia" w:hAnsi="Consolas"/>
                 <w:b w:val="0"/>
                 <w:bCs w:val="0"/>
@@ -9093,7 +9089,7 @@
             </w:pPr>
             <w:r>
               <w:rPr>
-                <w:rStyle w:val="Strong"/>
+                <w:rStyle w:val="ab"/>
                 <w:rFonts w:ascii="Consolas" w:eastAsiaTheme="minorEastAsia" w:hAnsi="Consolas"/>
                 <w:b w:val="0"/>
                 <w:bCs w:val="0"/>
@@ -9106,7 +9102,7 @@
             <w:pPr>
               <w:spacing w:after="0" w:line="240" w:lineRule="auto"/>
               <w:rPr>
-                <w:rStyle w:val="Strong"/>
+                <w:rStyle w:val="ab"/>
                 <w:rFonts w:ascii="Consolas" w:eastAsiaTheme="minorEastAsia" w:hAnsi="Consolas"/>
                 <w:b w:val="0"/>
                 <w:bCs w:val="0"/>
@@ -9115,7 +9111,7 @@
             </w:pPr>
             <w:r>
               <w:rPr>
-                <w:rStyle w:val="Strong"/>
+                <w:rStyle w:val="ab"/>
                 <w:rFonts w:ascii="Consolas" w:eastAsiaTheme="minorEastAsia" w:hAnsi="Consolas"/>
                 <w:b w:val="0"/>
                 <w:bCs w:val="0"/>
@@ -9128,7 +9124,7 @@
             <w:pPr>
               <w:spacing w:after="0" w:line="240" w:lineRule="auto"/>
               <w:rPr>
-                <w:rStyle w:val="Strong"/>
+                <w:rStyle w:val="ab"/>
                 <w:rFonts w:ascii="Consolas" w:eastAsiaTheme="minorEastAsia" w:hAnsi="Consolas"/>
                 <w:b w:val="0"/>
                 <w:bCs w:val="0"/>
@@ -9138,7 +9134,7 @@
             </w:pPr>
             <w:r>
               <w:rPr>
-                <w:rStyle w:val="Strong"/>
+                <w:rStyle w:val="ab"/>
                 <w:rFonts w:ascii="Consolas" w:eastAsiaTheme="minorEastAsia" w:hAnsi="Consolas"/>
                 <w:b w:val="0"/>
                 <w:bCs w:val="0"/>
@@ -9158,7 +9154,7 @@
             </w:r>
             <w:r>
               <w:rPr>
-                <w:rStyle w:val="Strong"/>
+                <w:rStyle w:val="ab"/>
                 <w:rFonts w:ascii="Consolas" w:eastAsiaTheme="minorEastAsia" w:hAnsi="Consolas"/>
                 <w:b w:val="0"/>
                 <w:bCs w:val="0"/>
@@ -9178,7 +9174,7 @@
             </w:r>
             <w:r>
               <w:rPr>
-                <w:rStyle w:val="Strong"/>
+                <w:rStyle w:val="ab"/>
                 <w:rFonts w:ascii="Consolas" w:eastAsiaTheme="minorEastAsia" w:hAnsi="Consolas"/>
                 <w:b w:val="0"/>
                 <w:bCs w:val="0"/>
@@ -9192,7 +9188,7 @@
             <w:pPr>
               <w:spacing w:after="0" w:line="240" w:lineRule="auto"/>
               <w:rPr>
-                <w:rStyle w:val="Strong"/>
+                <w:rStyle w:val="ab"/>
                 <w:rFonts w:ascii="Consolas" w:eastAsiaTheme="minorEastAsia" w:hAnsi="Consolas"/>
                 <w:b w:val="0"/>
                 <w:bCs w:val="0"/>
@@ -9201,7 +9197,7 @@
             </w:pPr>
             <w:r>
               <w:rPr>
-                <w:rStyle w:val="Strong"/>
+                <w:rStyle w:val="ab"/>
                 <w:rFonts w:ascii="Consolas" w:eastAsiaTheme="minorEastAsia" w:hAnsi="Consolas"/>
                 <w:b w:val="0"/>
                 <w:bCs w:val="0"/>
@@ -9220,7 +9216,7 @@
             </w:r>
             <w:r>
               <w:rPr>
-                <w:rStyle w:val="Strong"/>
+                <w:rStyle w:val="ab"/>
                 <w:rFonts w:ascii="Consolas" w:eastAsiaTheme="minorEastAsia" w:hAnsi="Consolas"/>
                 <w:b w:val="0"/>
                 <w:bCs w:val="0"/>
@@ -9230,7 +9226,7 @@
             </w:r>
             <w:r>
               <w:rPr>
-                <w:rStyle w:val="Strong"/>
+                <w:rStyle w:val="ab"/>
                 <w:rFonts w:ascii="Consolas" w:eastAsiaTheme="minorEastAsia" w:hAnsi="Consolas"/>
                 <w:b w:val="0"/>
                 <w:bCs w:val="0"/>
@@ -9240,7 +9236,7 @@
             </w:r>
             <w:r>
               <w:rPr>
-                <w:rStyle w:val="Strong"/>
+                <w:rStyle w:val="ab"/>
                 <w:rFonts w:ascii="Consolas" w:eastAsiaTheme="minorEastAsia" w:hAnsi="Consolas"/>
                 <w:b w:val="0"/>
                 <w:bCs w:val="0"/>
@@ -9253,7 +9249,7 @@
             <w:pPr>
               <w:spacing w:after="0" w:line="240" w:lineRule="auto"/>
               <w:rPr>
-                <w:rStyle w:val="Strong"/>
+                <w:rStyle w:val="ab"/>
                 <w:rFonts w:ascii="Consolas" w:eastAsiaTheme="minorEastAsia" w:hAnsi="Consolas"/>
                 <w:b w:val="0"/>
                 <w:bCs w:val="0"/>
@@ -9262,7 +9258,7 @@
             </w:pPr>
             <w:r>
               <w:rPr>
-                <w:rStyle w:val="Strong"/>
+                <w:rStyle w:val="ab"/>
                 <w:rFonts w:ascii="Consolas" w:eastAsiaTheme="minorEastAsia" w:hAnsi="Consolas"/>
                 <w:b w:val="0"/>
                 <w:bCs w:val="0"/>
@@ -9281,7 +9277,7 @@
             </w:r>
             <w:r>
               <w:rPr>
-                <w:rStyle w:val="Strong"/>
+                <w:rStyle w:val="ab"/>
                 <w:rFonts w:ascii="Consolas" w:eastAsiaTheme="minorEastAsia" w:hAnsi="Consolas"/>
                 <w:b w:val="0"/>
                 <w:bCs w:val="0"/>
@@ -9291,7 +9287,7 @@
             </w:r>
             <w:r>
               <w:rPr>
-                <w:rStyle w:val="Strong"/>
+                <w:rStyle w:val="ab"/>
                 <w:rFonts w:ascii="Consolas" w:eastAsiaTheme="minorEastAsia" w:hAnsi="Consolas"/>
                 <w:b w:val="0"/>
                 <w:bCs w:val="0"/>
@@ -9301,7 +9297,7 @@
             </w:r>
             <w:r>
               <w:rPr>
-                <w:rStyle w:val="Strong"/>
+                <w:rStyle w:val="ab"/>
                 <w:rFonts w:ascii="Consolas" w:eastAsiaTheme="minorEastAsia" w:hAnsi="Consolas"/>
                 <w:b w:val="0"/>
                 <w:bCs w:val="0"/>
@@ -9330,7 +9326,7 @@
             <w:pPr>
               <w:spacing w:after="0" w:line="240" w:lineRule="auto"/>
               <w:rPr>
-                <w:rStyle w:val="Strong"/>
+                <w:rStyle w:val="ab"/>
                 <w:rFonts w:ascii="Consolas" w:eastAsiaTheme="minorEastAsia" w:hAnsi="Consolas"/>
                 <w:b w:val="0"/>
                 <w:bCs w:val="0"/>
@@ -9339,12 +9335,13 @@
             </w:pPr>
             <w:r>
               <w:rPr>
-                <w:rStyle w:val="Strong"/>
+                <w:rStyle w:val="ab"/>
                 <w:rFonts w:ascii="Consolas" w:eastAsiaTheme="minorEastAsia" w:hAnsi="Consolas"/>
                 <w:b w:val="0"/>
                 <w:bCs w:val="0"/>
                 <w:noProof/>
               </w:rPr>
+              <w:lastRenderedPageBreak/>
               <w:t>["0 1",</w:t>
             </w:r>
           </w:p>
@@ -9352,7 +9349,7 @@
             <w:pPr>
               <w:spacing w:after="0" w:line="240" w:lineRule="auto"/>
               <w:rPr>
-                <w:rStyle w:val="Strong"/>
+                <w:rStyle w:val="ab"/>
                 <w:rFonts w:ascii="Consolas" w:eastAsiaTheme="minorEastAsia" w:hAnsi="Consolas"/>
                 <w:b w:val="0"/>
                 <w:bCs w:val="0"/>
@@ -9361,7 +9358,7 @@
             </w:pPr>
             <w:r>
               <w:rPr>
-                <w:rStyle w:val="Strong"/>
+                <w:rStyle w:val="ab"/>
                 <w:rFonts w:ascii="Consolas" w:eastAsiaTheme="minorEastAsia" w:hAnsi="Consolas"/>
                 <w:b w:val="0"/>
                 <w:bCs w:val="0"/>
@@ -9371,7 +9368,7 @@
             </w:r>
             <w:r>
               <w:rPr>
-                <w:rStyle w:val="Strong"/>
+                <w:rStyle w:val="ab"/>
                 <w:rFonts w:ascii="Consolas" w:eastAsiaTheme="minorEastAsia" w:hAnsi="Consolas"/>
                 <w:b w:val="0"/>
                 <w:bCs w:val="0"/>
@@ -9384,7 +9381,7 @@
             <w:pPr>
               <w:spacing w:after="0" w:line="240" w:lineRule="auto"/>
               <w:rPr>
-                <w:rStyle w:val="Strong"/>
+                <w:rStyle w:val="ab"/>
                 <w:rFonts w:ascii="Consolas" w:eastAsiaTheme="minorEastAsia" w:hAnsi="Consolas"/>
                 <w:b w:val="0"/>
                 <w:bCs w:val="0"/>
@@ -9393,7 +9390,7 @@
             </w:pPr>
             <w:r>
               <w:rPr>
-                <w:rStyle w:val="Strong"/>
+                <w:rStyle w:val="ab"/>
                 <w:rFonts w:ascii="Consolas" w:eastAsiaTheme="minorEastAsia" w:hAnsi="Consolas"/>
                 <w:b w:val="0"/>
                 <w:bCs w:val="0"/>
@@ -9403,7 +9400,7 @@
             </w:r>
             <w:r>
               <w:rPr>
-                <w:rStyle w:val="Strong"/>
+                <w:rStyle w:val="ab"/>
                 <w:rFonts w:ascii="Consolas" w:eastAsiaTheme="minorEastAsia" w:hAnsi="Consolas"/>
                 <w:b w:val="0"/>
                 <w:bCs w:val="0"/>
@@ -9416,7 +9413,7 @@
             <w:pPr>
               <w:spacing w:after="0" w:line="240" w:lineRule="auto"/>
               <w:rPr>
-                <w:rStyle w:val="Strong"/>
+                <w:rStyle w:val="ab"/>
                 <w:rFonts w:ascii="Consolas" w:eastAsiaTheme="minorEastAsia" w:hAnsi="Consolas"/>
                 <w:b w:val="0"/>
                 <w:bCs w:val="0"/>
@@ -9425,7 +9422,7 @@
             </w:pPr>
             <w:r>
               <w:rPr>
-                <w:rStyle w:val="Strong"/>
+                <w:rStyle w:val="ab"/>
                 <w:rFonts w:ascii="Consolas" w:eastAsiaTheme="minorEastAsia" w:hAnsi="Consolas"/>
                 <w:b w:val="0"/>
                 <w:bCs w:val="0"/>
@@ -9435,7 +9432,7 @@
             </w:r>
             <w:r>
               <w:rPr>
-                <w:rStyle w:val="Strong"/>
+                <w:rStyle w:val="ab"/>
                 <w:rFonts w:ascii="Consolas" w:eastAsiaTheme="minorEastAsia" w:hAnsi="Consolas"/>
                 <w:b w:val="0"/>
                 <w:bCs w:val="0"/>
@@ -9448,7 +9445,7 @@
             <w:pPr>
               <w:spacing w:after="0" w:line="240" w:lineRule="auto"/>
               <w:rPr>
-                <w:rStyle w:val="Strong"/>
+                <w:rStyle w:val="ab"/>
                 <w:rFonts w:ascii="Consolas" w:eastAsiaTheme="minorEastAsia" w:hAnsi="Consolas"/>
                 <w:b w:val="0"/>
                 <w:bCs w:val="0"/>
@@ -9457,7 +9454,7 @@
             </w:pPr>
             <w:r>
               <w:rPr>
-                <w:rStyle w:val="Strong"/>
+                <w:rStyle w:val="ab"/>
                 <w:rFonts w:ascii="Consolas" w:eastAsiaTheme="minorEastAsia" w:hAnsi="Consolas"/>
                 <w:b w:val="0"/>
                 <w:bCs w:val="0"/>
@@ -9467,7 +9464,7 @@
             </w:r>
             <w:r>
               <w:rPr>
-                <w:rStyle w:val="Strong"/>
+                <w:rStyle w:val="ab"/>
                 <w:rFonts w:ascii="Consolas" w:eastAsiaTheme="minorEastAsia" w:hAnsi="Consolas"/>
                 <w:b w:val="0"/>
                 <w:bCs w:val="0"/>
@@ -9480,7 +9477,7 @@
             <w:pPr>
               <w:spacing w:after="0" w:line="240" w:lineRule="auto"/>
               <w:rPr>
-                <w:rStyle w:val="Strong"/>
+                <w:rStyle w:val="ab"/>
                 <w:rFonts w:ascii="Consolas" w:eastAsiaTheme="minorEastAsia" w:hAnsi="Consolas"/>
                 <w:b w:val="0"/>
                 <w:bCs w:val="0"/>
@@ -9489,7 +9486,7 @@
             </w:pPr>
             <w:r>
               <w:rPr>
-                <w:rStyle w:val="Strong"/>
+                <w:rStyle w:val="ab"/>
                 <w:rFonts w:ascii="Consolas" w:eastAsiaTheme="minorEastAsia" w:hAnsi="Consolas"/>
                 <w:b w:val="0"/>
                 <w:bCs w:val="0"/>
@@ -9499,7 +9496,7 @@
             </w:r>
             <w:r>
               <w:rPr>
-                <w:rStyle w:val="Strong"/>
+                <w:rStyle w:val="ab"/>
                 <w:rFonts w:ascii="Consolas" w:eastAsiaTheme="minorEastAsia" w:hAnsi="Consolas"/>
                 <w:b w:val="0"/>
                 <w:bCs w:val="0"/>
@@ -9512,7 +9509,7 @@
             <w:pPr>
               <w:spacing w:after="0" w:line="240" w:lineRule="auto"/>
               <w:rPr>
-                <w:rStyle w:val="Strong"/>
+                <w:rStyle w:val="ab"/>
                 <w:rFonts w:ascii="Consolas" w:eastAsiaTheme="minorEastAsia" w:hAnsi="Consolas"/>
                 <w:b w:val="0"/>
                 <w:bCs w:val="0"/>
@@ -9521,7 +9518,7 @@
             </w:pPr>
             <w:r>
               <w:rPr>
-                <w:rStyle w:val="Strong"/>
+                <w:rStyle w:val="ab"/>
                 <w:rFonts w:ascii="Consolas" w:eastAsiaTheme="minorEastAsia" w:hAnsi="Consolas"/>
                 <w:b w:val="0"/>
                 <w:bCs w:val="0"/>
@@ -9531,7 +9528,7 @@
             </w:r>
             <w:r>
               <w:rPr>
-                <w:rStyle w:val="Strong"/>
+                <w:rStyle w:val="ab"/>
                 <w:rFonts w:ascii="Consolas" w:eastAsiaTheme="minorEastAsia" w:hAnsi="Consolas"/>
                 <w:b w:val="0"/>
                 <w:bCs w:val="0"/>
@@ -9544,7 +9541,7 @@
             <w:pPr>
               <w:spacing w:after="0" w:line="240" w:lineRule="auto"/>
               <w:rPr>
-                <w:rStyle w:val="Strong"/>
+                <w:rStyle w:val="ab"/>
                 <w:rFonts w:ascii="Consolas" w:eastAsiaTheme="minorEastAsia" w:hAnsi="Consolas"/>
                 <w:b w:val="0"/>
                 <w:bCs w:val="0"/>
@@ -9553,7 +9550,7 @@
             </w:pPr>
             <w:r>
               <w:rPr>
-                <w:rStyle w:val="Strong"/>
+                <w:rStyle w:val="ab"/>
                 <w:rFonts w:ascii="Consolas" w:eastAsiaTheme="minorEastAsia" w:hAnsi="Consolas"/>
                 <w:b w:val="0"/>
                 <w:bCs w:val="0"/>
@@ -9563,7 +9560,7 @@
             </w:r>
             <w:r>
               <w:rPr>
-                <w:rStyle w:val="Strong"/>
+                <w:rStyle w:val="ab"/>
                 <w:rFonts w:ascii="Consolas" w:eastAsiaTheme="minorEastAsia" w:hAnsi="Consolas"/>
                 <w:b w:val="0"/>
                 <w:bCs w:val="0"/>
@@ -9576,7 +9573,7 @@
             <w:pPr>
               <w:spacing w:after="0" w:line="240" w:lineRule="auto"/>
               <w:rPr>
-                <w:rStyle w:val="Strong"/>
+                <w:rStyle w:val="ab"/>
                 <w:rFonts w:ascii="Consolas" w:eastAsiaTheme="minorEastAsia" w:hAnsi="Consolas"/>
                 <w:b w:val="0"/>
                 <w:bCs w:val="0"/>
@@ -9585,7 +9582,7 @@
             </w:pPr>
             <w:r>
               <w:rPr>
-                <w:rStyle w:val="Strong"/>
+                <w:rStyle w:val="ab"/>
                 <w:rFonts w:ascii="Consolas" w:eastAsiaTheme="minorEastAsia" w:hAnsi="Consolas"/>
                 <w:b w:val="0"/>
                 <w:bCs w:val="0"/>
@@ -9595,7 +9592,7 @@
             </w:r>
             <w:r>
               <w:rPr>
-                <w:rStyle w:val="Strong"/>
+                <w:rStyle w:val="ab"/>
                 <w:rFonts w:ascii="Consolas" w:eastAsiaTheme="minorEastAsia" w:hAnsi="Consolas"/>
                 <w:b w:val="0"/>
                 <w:bCs w:val="0"/>
@@ -9608,7 +9605,7 @@
             <w:pPr>
               <w:spacing w:after="0" w:line="240" w:lineRule="auto"/>
               <w:rPr>
-                <w:rStyle w:val="Strong"/>
+                <w:rStyle w:val="ab"/>
                 <w:rFonts w:ascii="Consolas" w:eastAsiaTheme="minorEastAsia" w:hAnsi="Consolas"/>
                 <w:b w:val="0"/>
                 <w:bCs w:val="0"/>
@@ -9617,7 +9614,7 @@
             </w:pPr>
             <w:r>
               <w:rPr>
-                <w:rStyle w:val="Strong"/>
+                <w:rStyle w:val="ab"/>
                 <w:rFonts w:ascii="Consolas" w:eastAsiaTheme="minorEastAsia" w:hAnsi="Consolas"/>
                 <w:b w:val="0"/>
                 <w:bCs w:val="0"/>
@@ -9627,7 +9624,7 @@
             </w:r>
             <w:r>
               <w:rPr>
-                <w:rStyle w:val="Strong"/>
+                <w:rStyle w:val="ab"/>
                 <w:rFonts w:ascii="Consolas" w:eastAsiaTheme="minorEastAsia" w:hAnsi="Consolas"/>
                 <w:b w:val="0"/>
                 <w:bCs w:val="0"/>
@@ -9651,7 +9648,7 @@
             <w:pPr>
               <w:spacing w:after="0" w:line="240" w:lineRule="auto"/>
               <w:rPr>
-                <w:rStyle w:val="Strong"/>
+                <w:rStyle w:val="ab"/>
                 <w:rFonts w:ascii="Consolas" w:eastAsiaTheme="minorEastAsia" w:hAnsi="Consolas"/>
                 <w:b w:val="0"/>
                 <w:bCs w:val="0"/>
@@ -9660,7 +9657,7 @@
             </w:pPr>
             <w:r>
               <w:rPr>
-                <w:rStyle w:val="Strong"/>
+                <w:rStyle w:val="ab"/>
                 <w:rFonts w:ascii="Consolas" w:eastAsiaTheme="minorEastAsia" w:hAnsi="Consolas"/>
                 <w:b w:val="0"/>
                 <w:bCs w:val="0"/>
@@ -9673,7 +9670,7 @@
             <w:pPr>
               <w:spacing w:after="0" w:line="240" w:lineRule="auto"/>
               <w:rPr>
-                <w:rStyle w:val="Strong"/>
+                <w:rStyle w:val="ab"/>
                 <w:rFonts w:ascii="Consolas" w:eastAsiaTheme="minorEastAsia" w:hAnsi="Consolas"/>
                 <w:b w:val="0"/>
                 <w:bCs w:val="0"/>
@@ -9682,7 +9679,7 @@
             </w:pPr>
             <w:r>
               <w:rPr>
-                <w:rStyle w:val="Strong"/>
+                <w:rStyle w:val="ab"/>
                 <w:rFonts w:ascii="Consolas" w:eastAsiaTheme="minorEastAsia" w:hAnsi="Consolas"/>
                 <w:b w:val="0"/>
                 <w:bCs w:val="0"/>
@@ -9692,7 +9689,7 @@
             </w:r>
             <w:r>
               <w:rPr>
-                <w:rStyle w:val="Strong"/>
+                <w:rStyle w:val="ab"/>
                 <w:rFonts w:ascii="Consolas" w:eastAsiaTheme="minorEastAsia" w:hAnsi="Consolas"/>
                 <w:b w:val="0"/>
                 <w:bCs w:val="0"/>
@@ -9702,7 +9699,7 @@
             </w:r>
             <w:r>
               <w:rPr>
-                <w:rStyle w:val="Strong"/>
+                <w:rStyle w:val="ab"/>
                 <w:rFonts w:ascii="Consolas" w:eastAsiaTheme="minorEastAsia" w:hAnsi="Consolas"/>
                 <w:b w:val="0"/>
                 <w:bCs w:val="0"/>
@@ -9712,7 +9709,7 @@
             </w:r>
             <w:r>
               <w:rPr>
-                <w:rStyle w:val="Strong"/>
+                <w:rStyle w:val="ab"/>
                 <w:rFonts w:ascii="Consolas" w:eastAsiaTheme="minorEastAsia" w:hAnsi="Consolas"/>
                 <w:b w:val="0"/>
                 <w:bCs w:val="0"/>
@@ -9722,7 +9719,7 @@
             </w:r>
             <w:r>
               <w:rPr>
-                <w:rStyle w:val="Strong"/>
+                <w:rStyle w:val="ab"/>
                 <w:rFonts w:ascii="Consolas" w:eastAsiaTheme="minorEastAsia" w:hAnsi="Consolas"/>
                 <w:b w:val="0"/>
                 <w:bCs w:val="0"/>
@@ -9735,7 +9732,7 @@
             <w:pPr>
               <w:spacing w:after="0" w:line="240" w:lineRule="auto"/>
               <w:rPr>
-                <w:rStyle w:val="Strong"/>
+                <w:rStyle w:val="ab"/>
                 <w:rFonts w:ascii="Consolas" w:eastAsiaTheme="minorEastAsia" w:hAnsi="Consolas"/>
                 <w:b w:val="0"/>
                 <w:bCs w:val="0"/>
@@ -9744,7 +9741,7 @@
             </w:pPr>
             <w:r>
               <w:rPr>
-                <w:rStyle w:val="Strong"/>
+                <w:rStyle w:val="ab"/>
                 <w:rFonts w:ascii="Consolas" w:eastAsiaTheme="minorEastAsia" w:hAnsi="Consolas"/>
                 <w:b w:val="0"/>
                 <w:bCs w:val="0"/>
@@ -9754,7 +9751,7 @@
             </w:r>
             <w:r>
               <w:rPr>
-                <w:rStyle w:val="Strong"/>
+                <w:rStyle w:val="ab"/>
                 <w:rFonts w:ascii="Consolas" w:eastAsiaTheme="minorEastAsia" w:hAnsi="Consolas"/>
                 <w:b w:val="0"/>
                 <w:bCs w:val="0"/>
@@ -9764,7 +9761,7 @@
             </w:r>
             <w:r>
               <w:rPr>
-                <w:rStyle w:val="Strong"/>
+                <w:rStyle w:val="ab"/>
                 <w:rFonts w:ascii="Consolas" w:eastAsiaTheme="minorEastAsia" w:hAnsi="Consolas"/>
                 <w:b w:val="0"/>
                 <w:bCs w:val="0"/>
@@ -9774,7 +9771,7 @@
             </w:r>
             <w:r>
               <w:rPr>
-                <w:rStyle w:val="Strong"/>
+                <w:rStyle w:val="ab"/>
                 <w:rFonts w:ascii="Consolas" w:eastAsiaTheme="minorEastAsia" w:hAnsi="Consolas"/>
                 <w:b w:val="0"/>
                 <w:bCs w:val="0"/>
@@ -9784,7 +9781,7 @@
             </w:r>
             <w:r>
               <w:rPr>
-                <w:rStyle w:val="Strong"/>
+                <w:rStyle w:val="ab"/>
                 <w:rFonts w:ascii="Consolas" w:eastAsiaTheme="minorEastAsia" w:hAnsi="Consolas"/>
                 <w:b w:val="0"/>
                 <w:bCs w:val="0"/>
@@ -9797,7 +9794,7 @@
             <w:pPr>
               <w:spacing w:after="0" w:line="240" w:lineRule="auto"/>
               <w:rPr>
-                <w:rStyle w:val="Strong"/>
+                <w:rStyle w:val="ab"/>
                 <w:rFonts w:ascii="Consolas" w:eastAsiaTheme="minorEastAsia" w:hAnsi="Consolas"/>
                 <w:b w:val="0"/>
                 <w:bCs w:val="0"/>
@@ -9806,7 +9803,7 @@
             </w:pPr>
             <w:r>
               <w:rPr>
-                <w:rStyle w:val="Strong"/>
+                <w:rStyle w:val="ab"/>
                 <w:rFonts w:ascii="Consolas" w:eastAsiaTheme="minorEastAsia" w:hAnsi="Consolas"/>
                 <w:b w:val="0"/>
                 <w:bCs w:val="0"/>
@@ -9816,7 +9813,7 @@
             </w:r>
             <w:r>
               <w:rPr>
-                <w:rStyle w:val="Strong"/>
+                <w:rStyle w:val="ab"/>
                 <w:rFonts w:ascii="Consolas" w:eastAsiaTheme="minorEastAsia" w:hAnsi="Consolas"/>
                 <w:b w:val="0"/>
                 <w:bCs w:val="0"/>
@@ -9826,7 +9823,7 @@
             </w:r>
             <w:r>
               <w:rPr>
-                <w:rStyle w:val="Strong"/>
+                <w:rStyle w:val="ab"/>
                 <w:rFonts w:ascii="Consolas" w:eastAsiaTheme="minorEastAsia" w:hAnsi="Consolas"/>
                 <w:b w:val="0"/>
                 <w:bCs w:val="0"/>
@@ -9836,7 +9833,7 @@
             </w:r>
             <w:r>
               <w:rPr>
-                <w:rStyle w:val="Strong"/>
+                <w:rStyle w:val="ab"/>
                 <w:rFonts w:ascii="Consolas" w:eastAsiaTheme="minorEastAsia" w:hAnsi="Consolas"/>
                 <w:b w:val="0"/>
                 <w:bCs w:val="0"/>
@@ -9846,7 +9843,7 @@
             </w:r>
             <w:r>
               <w:rPr>
-                <w:rStyle w:val="Strong"/>
+                <w:rStyle w:val="ab"/>
                 <w:rFonts w:ascii="Consolas" w:eastAsiaTheme="minorEastAsia" w:hAnsi="Consolas"/>
                 <w:b w:val="0"/>
                 <w:bCs w:val="0"/>
@@ -9867,7 +9864,7 @@
     </w:p>
     <w:p>
       <w:pPr>
-        <w:pStyle w:val="Heading2"/>
+        <w:pStyle w:val="2"/>
         <w:ind w:left="357" w:hanging="357"/>
         <w:rPr>
           <w:lang w:val="bg-BG"/>
@@ -10054,7 +10051,7 @@
     </w:p>
     <w:p>
       <w:pPr>
-        <w:pStyle w:val="Heading3"/>
+        <w:pStyle w:val="3"/>
         <w:rPr>
           <w:lang w:val="bg-BG"/>
         </w:rPr>
@@ -10065,7 +10062,7 @@
     </w:p>
     <w:tbl>
       <w:tblPr>
-        <w:tblStyle w:val="TableGrid"/>
+        <w:tblStyle w:val="af"/>
         <w:tblW w:w="8477" w:type="dxa"/>
         <w:tblInd w:w="23" w:type="dxa"/>
         <w:tblLayout w:type="fixed"/>
@@ -10564,7 +10561,7 @@
     </w:tbl>
     <w:p>
       <w:pPr>
-        <w:pStyle w:val="Heading2"/>
+        <w:pStyle w:val="2"/>
         <w:ind w:left="357" w:hanging="357"/>
         <w:rPr>
           <w:lang w:val="bg-BG"/>
@@ -10591,7 +10588,6 @@
         </w:rPr>
       </w:pPr>
       <w:r>
-        <w:lastRenderedPageBreak/>
         <w:t xml:space="preserve">You will be given a coordinate of a cell, which will </w:t>
       </w:r>
       <w:r>
@@ -10682,7 +10678,7 @@
     </w:p>
     <w:tbl>
       <w:tblPr>
-        <w:tblStyle w:val="TableGrid"/>
+        <w:tblStyle w:val="af"/>
         <w:tblpPr w:leftFromText="141" w:rightFromText="141" w:vertAnchor="text" w:tblpXSpec="center" w:tblpY="1"/>
         <w:tblOverlap w:val="never"/>
         <w:tblW w:w="0" w:type="auto"/>
@@ -12559,7 +12555,7 @@
     </w:p>
     <w:tbl>
       <w:tblPr>
-        <w:tblStyle w:val="TableGrid"/>
+        <w:tblStyle w:val="af"/>
         <w:tblpPr w:leftFromText="141" w:rightFromText="141" w:vertAnchor="text" w:tblpXSpec="center" w:tblpY="1"/>
         <w:tblOverlap w:val="never"/>
         <w:tblW w:w="0" w:type="auto"/>
@@ -14649,7 +14645,7 @@
     </w:p>
     <w:p>
       <w:pPr>
-        <w:pStyle w:val="Heading3"/>
+        <w:pStyle w:val="3"/>
         <w:rPr>
           <w:lang w:val="bg-BG"/>
         </w:rPr>
@@ -14660,7 +14656,7 @@
     </w:p>
     <w:tbl>
       <w:tblPr>
-        <w:tblStyle w:val="TableGrid"/>
+        <w:tblStyle w:val="af"/>
         <w:tblW w:w="10502" w:type="dxa"/>
         <w:tblInd w:w="23" w:type="dxa"/>
         <w:tblLayout w:type="fixed"/>
@@ -15227,7 +15223,7 @@
     </w:tbl>
     <w:p>
       <w:pPr>
-        <w:pStyle w:val="Heading3"/>
+        <w:pStyle w:val="3"/>
         <w:rPr>
           <w:lang w:val="bg-BG"/>
         </w:rPr>
@@ -15238,7 +15234,7 @@
     </w:p>
     <w:p>
       <w:pPr>
-        <w:pStyle w:val="ListParagraph"/>
+        <w:pStyle w:val="ac"/>
         <w:numPr>
           <w:ilvl w:val="0"/>
           <w:numId w:val="40"/>
@@ -15298,7 +15294,7 @@
     </w:p>
     <w:p>
       <w:pPr>
-        <w:pStyle w:val="Heading2"/>
+        <w:pStyle w:val="2"/>
         <w:ind w:left="357" w:hanging="357"/>
         <w:rPr>
           <w:lang w:val="bg-BG"/>
@@ -15380,7 +15376,6 @@
         </w:rPr>
       </w:pPr>
       <w:r>
-        <w:lastRenderedPageBreak/>
         <w:t xml:space="preserve">The </w:t>
       </w:r>
       <w:r>
@@ -15422,7 +15417,7 @@
     </w:p>
     <w:p>
       <w:pPr>
-        <w:pStyle w:val="Heading3"/>
+        <w:pStyle w:val="3"/>
         <w:rPr>
           <w:lang w:val="bg-BG"/>
         </w:rPr>
@@ -15433,7 +15428,7 @@
     </w:p>
     <w:tbl>
       <w:tblPr>
-        <w:tblStyle w:val="TableGrid"/>
+        <w:tblStyle w:val="af"/>
         <w:tblW w:w="7627" w:type="dxa"/>
         <w:tblInd w:w="23" w:type="dxa"/>
         <w:tblLayout w:type="fixed"/>
@@ -15837,7 +15832,7 @@
 </file>
 
 <file path=word/endnotes.xml><?xml version="1.0" encoding="utf-8"?>
-<w:endnotes xmlns:wpc="http://schemas.microsoft.com/office/word/2010/wordprocessingCanvas" xmlns:cx="http://schemas.microsoft.com/office/drawing/2014/chartex" xmlns:cx1="http://schemas.microsoft.com/office/drawing/2015/9/8/chartex" xmlns:cx2="http://schemas.microsoft.com/office/drawing/2015/10/21/chartex" xmlns:cx3="http://schemas.microsoft.com/office/drawing/2016/5/9/chartex" xmlns:cx4="http://schemas.microsoft.com/office/drawing/2016/5/10/chartex" xmlns:cx5="http://schemas.microsoft.com/office/drawing/2016/5/11/chartex" xmlns:cx6="http://schemas.microsoft.com/office/drawing/2016/5/12/chartex" xmlns:cx7="http://schemas.microsoft.com/office/drawing/2016/5/13/chartex" xmlns:cx8="http://schemas.microsoft.com/office/drawing/2016/5/14/chartex" xmlns:mc="http://schemas.openxmlformats.org/markup-compatibility/2006" xmlns:aink="http://schemas.microsoft.com/office/drawing/2016/ink" xmlns:am3d="http://schemas.microsoft.com/office/drawing/2017/model3d" xmlns:o="urn:schemas-microsoft-com:office:office" xmlns:r="http://schemas.openxmlformats.org/officeDocument/2006/relationships" xmlns:m="http://schemas.openxmlformats.org/officeDocument/2006/math" xmlns:v="urn:schemas-microsoft-com:vml" xmlns:wp14="http://schemas.microsoft.com/office/word/2010/wordprocessingDrawing" xmlns:wp="http://schemas.openxmlformats.org/drawingml/2006/wordprocessingDrawing" xmlns:w10="urn:schemas-microsoft-com:office:word" xmlns:w="http://schemas.openxmlformats.org/wordprocessingml/2006/main" xmlns:w14="http://schemas.microsoft.com/office/word/2010/wordml" xmlns:w15="http://schemas.microsoft.com/office/word/2012/wordml" xmlns:w16cex="http://schemas.microsoft.com/office/word/2018/wordml/cex" xmlns:w16cid="http://schemas.microsoft.com/office/word/2016/wordml/cid" xmlns:w16="http://schemas.microsoft.com/office/word/2018/wordml" xmlns:w16sdtdh="http://schemas.microsoft.com/office/word/2020/wordml/sdtdatahash" xmlns:w16se="http://schemas.microsoft.com/office/word/2015/wordml/symex" xmlns:wpg="http://schemas.microsoft.com/office/word/2010/wordprocessingGroup" xmlns:wpi="http://schemas.microsoft.com/office/word/2010/wordprocessingInk" xmlns:wne="http://schemas.microsoft.com/office/word/2006/wordml" xmlns:wps="http://schemas.microsoft.com/office/word/2010/wordprocessingShape" mc:Ignorable="w14 w15 w16se w16cid w16 w16cex w16sdtdh wp14">
+<w:endnotes xmlns:wpc="http://schemas.microsoft.com/office/word/2010/wordprocessingCanvas" xmlns:cx="http://schemas.microsoft.com/office/drawing/2014/chartex" xmlns:cx1="http://schemas.microsoft.com/office/drawing/2015/9/8/chartex" xmlns:cx2="http://schemas.microsoft.com/office/drawing/2015/10/21/chartex" xmlns:cx3="http://schemas.microsoft.com/office/drawing/2016/5/9/chartex" xmlns:cx4="http://schemas.microsoft.com/office/drawing/2016/5/10/chartex" xmlns:cx5="http://schemas.microsoft.com/office/drawing/2016/5/11/chartex" xmlns:cx6="http://schemas.microsoft.com/office/drawing/2016/5/12/chartex" xmlns:cx7="http://schemas.microsoft.com/office/drawing/2016/5/13/chartex" xmlns:cx8="http://schemas.microsoft.com/office/drawing/2016/5/14/chartex" xmlns:mc="http://schemas.openxmlformats.org/markup-compatibility/2006" xmlns:aink="http://schemas.microsoft.com/office/drawing/2016/ink" xmlns:am3d="http://schemas.microsoft.com/office/drawing/2017/model3d" xmlns:o="urn:schemas-microsoft-com:office:office" xmlns:oel="http://schemas.microsoft.com/office/2019/extlst" xmlns:r="http://schemas.openxmlformats.org/officeDocument/2006/relationships" xmlns:m="http://schemas.openxmlformats.org/officeDocument/2006/math" xmlns:v="urn:schemas-microsoft-com:vml" xmlns:wp14="http://schemas.microsoft.com/office/word/2010/wordprocessingDrawing" xmlns:wp="http://schemas.openxmlformats.org/drawingml/2006/wordprocessingDrawing" xmlns:w10="urn:schemas-microsoft-com:office:word" xmlns:w="http://schemas.openxmlformats.org/wordprocessingml/2006/main" xmlns:w14="http://schemas.microsoft.com/office/word/2010/wordml" xmlns:w15="http://schemas.microsoft.com/office/word/2012/wordml" xmlns:w16cex="http://schemas.microsoft.com/office/word/2018/wordml/cex" xmlns:w16cid="http://schemas.microsoft.com/office/word/2016/wordml/cid" xmlns:w16="http://schemas.microsoft.com/office/word/2018/wordml" xmlns:w16du="http://schemas.microsoft.com/office/word/2023/wordml/word16du" xmlns:w16sdtdh="http://schemas.microsoft.com/office/word/2020/wordml/sdtdatahash" xmlns:w16sdtfl="http://schemas.microsoft.com/office/word/2024/wordml/sdtformatlock" xmlns:w16se="http://schemas.microsoft.com/office/word/2015/wordml/symex" xmlns:wpg="http://schemas.microsoft.com/office/word/2010/wordprocessingGroup" xmlns:wpi="http://schemas.microsoft.com/office/word/2010/wordprocessingInk" xmlns:wne="http://schemas.microsoft.com/office/word/2006/wordml" xmlns:wps="http://schemas.microsoft.com/office/word/2010/wordprocessingShape" mc:Ignorable="w14 w15 w16se w16cid w16 w16cex w16sdtdh w16sdtfl w16du wp14">
   <w:endnote w:type="separator" w:id="-1">
     <w:p>
       <w:pPr>
@@ -15862,10 +15857,10 @@
 </file>
 
 <file path=word/footer1.xml><?xml version="1.0" encoding="utf-8"?>
-<w:ftr xmlns:wpc="http://schemas.microsoft.com/office/word/2010/wordprocessingCanvas" xmlns:cx="http://schemas.microsoft.com/office/drawing/2014/chartex" xmlns:cx1="http://schemas.microsoft.com/office/drawing/2015/9/8/chartex" xmlns:cx2="http://schemas.microsoft.com/office/drawing/2015/10/21/chartex" xmlns:cx3="http://schemas.microsoft.com/office/drawing/2016/5/9/chartex" xmlns:cx4="http://schemas.microsoft.com/office/drawing/2016/5/10/chartex" xmlns:cx5="http://schemas.microsoft.com/office/drawing/2016/5/11/chartex" xmlns:cx6="http://schemas.microsoft.com/office/drawing/2016/5/12/chartex" xmlns:cx7="http://schemas.microsoft.com/office/drawing/2016/5/13/chartex" xmlns:cx8="http://schemas.microsoft.com/office/drawing/2016/5/14/chartex" xmlns:mc="http://schemas.openxmlformats.org/markup-compatibility/2006" xmlns:aink="http://schemas.microsoft.com/office/drawing/2016/ink" xmlns:am3d="http://schemas.microsoft.com/office/drawing/2017/model3d" xmlns:o="urn:schemas-microsoft-com:office:office" xmlns:r="http://schemas.openxmlformats.org/officeDocument/2006/relationships" xmlns:m="http://schemas.openxmlformats.org/officeDocument/2006/math" xmlns:v="urn:schemas-microsoft-com:vml" xmlns:wp14="http://schemas.microsoft.com/office/word/2010/wordprocessingDrawing" xmlns:wp="http://schemas.openxmlformats.org/drawingml/2006/wordprocessingDrawing" xmlns:w10="urn:schemas-microsoft-com:office:word" xmlns:w="http://schemas.openxmlformats.org/wordprocessingml/2006/main" xmlns:w14="http://schemas.microsoft.com/office/word/2010/wordml" xmlns:w15="http://schemas.microsoft.com/office/word/2012/wordml" xmlns:w16cex="http://schemas.microsoft.com/office/word/2018/wordml/cex" xmlns:w16cid="http://schemas.microsoft.com/office/word/2016/wordml/cid" xmlns:w16="http://schemas.microsoft.com/office/word/2018/wordml" xmlns:w16sdtdh="http://schemas.microsoft.com/office/word/2020/wordml/sdtdatahash" xmlns:w16se="http://schemas.microsoft.com/office/word/2015/wordml/symex" xmlns:wpg="http://schemas.microsoft.com/office/word/2010/wordprocessingGroup" xmlns:wpi="http://schemas.microsoft.com/office/word/2010/wordprocessingInk" xmlns:wne="http://schemas.microsoft.com/office/word/2006/wordml" xmlns:wps="http://schemas.microsoft.com/office/word/2010/wordprocessingShape" mc:Ignorable="w14 w15 w16se w16cid w16 w16cex w16sdtdh wp14">
+<w:ftr xmlns:wpc="http://schemas.microsoft.com/office/word/2010/wordprocessingCanvas" xmlns:cx="http://schemas.microsoft.com/office/drawing/2014/chartex" xmlns:cx1="http://schemas.microsoft.com/office/drawing/2015/9/8/chartex" xmlns:cx2="http://schemas.microsoft.com/office/drawing/2015/10/21/chartex" xmlns:cx3="http://schemas.microsoft.com/office/drawing/2016/5/9/chartex" xmlns:cx4="http://schemas.microsoft.com/office/drawing/2016/5/10/chartex" xmlns:cx5="http://schemas.microsoft.com/office/drawing/2016/5/11/chartex" xmlns:cx6="http://schemas.microsoft.com/office/drawing/2016/5/12/chartex" xmlns:cx7="http://schemas.microsoft.com/office/drawing/2016/5/13/chartex" xmlns:cx8="http://schemas.microsoft.com/office/drawing/2016/5/14/chartex" xmlns:mc="http://schemas.openxmlformats.org/markup-compatibility/2006" xmlns:aink="http://schemas.microsoft.com/office/drawing/2016/ink" xmlns:am3d="http://schemas.microsoft.com/office/drawing/2017/model3d" xmlns:o="urn:schemas-microsoft-com:office:office" xmlns:oel="http://schemas.microsoft.com/office/2019/extlst" xmlns:r="http://schemas.openxmlformats.org/officeDocument/2006/relationships" xmlns:m="http://schemas.openxmlformats.org/officeDocument/2006/math" xmlns:v="urn:schemas-microsoft-com:vml" xmlns:wp14="http://schemas.microsoft.com/office/word/2010/wordprocessingDrawing" xmlns:wp="http://schemas.openxmlformats.org/drawingml/2006/wordprocessingDrawing" xmlns:w10="urn:schemas-microsoft-com:office:word" xmlns:w="http://schemas.openxmlformats.org/wordprocessingml/2006/main" xmlns:w14="http://schemas.microsoft.com/office/word/2010/wordml" xmlns:w15="http://schemas.microsoft.com/office/word/2012/wordml" xmlns:w16cex="http://schemas.microsoft.com/office/word/2018/wordml/cex" xmlns:w16cid="http://schemas.microsoft.com/office/word/2016/wordml/cid" xmlns:w16="http://schemas.microsoft.com/office/word/2018/wordml" xmlns:w16du="http://schemas.microsoft.com/office/word/2023/wordml/word16du" xmlns:w16sdtdh="http://schemas.microsoft.com/office/word/2020/wordml/sdtdatahash" xmlns:w16sdtfl="http://schemas.microsoft.com/office/word/2024/wordml/sdtformatlock" xmlns:w16se="http://schemas.microsoft.com/office/word/2015/wordml/symex" xmlns:wpg="http://schemas.microsoft.com/office/word/2010/wordprocessingGroup" xmlns:wpi="http://schemas.microsoft.com/office/word/2010/wordprocessingInk" xmlns:wne="http://schemas.microsoft.com/office/word/2006/wordml" xmlns:wps="http://schemas.microsoft.com/office/word/2010/wordprocessingShape" mc:Ignorable="w14 w15 w16se w16cid w16 w16cex w16sdtdh w16sdtfl w16du wp14">
   <w:p>
     <w:pPr>
-      <w:pStyle w:val="Footer"/>
+      <w:pStyle w:val="a5"/>
     </w:pPr>
     <w:r>
       <w:rPr>
@@ -16072,7 +16067,7 @@
                           <w:hyperlink r:id="rId1" w:history="1">
                             <w:r>
                               <w:rPr>
-                                <w:rStyle w:val="Hyperlink"/>
+                                <w:rStyle w:val="a9"/>
                                 <w:color w:val="0882DE"/>
                                 <w:sz w:val="17"/>
                                 <w:szCs w:val="17"/>
@@ -16744,7 +16739,7 @@
                           <wp:extent cx="180000" cy="180000"/>
                           <wp:effectExtent l="0" t="0" r="0" b="0"/>
                           <wp:docPr id="3" name="Picture 3">
-                            <a:hlinkClick xmlns:a="http://schemas.openxmlformats.org/drawingml/2006/main" r:id="rId1"/>
+                            <a:hlinkClick xmlns:a="http://schemas.openxmlformats.org/drawingml/2006/main" r:id="rId21"/>
                           </wp:docPr>
                           <wp:cNvGraphicFramePr>
                             <a:graphicFrameLocks xmlns:a="http://schemas.openxmlformats.org/drawingml/2006/main" noChangeAspect="1"/>
@@ -16761,7 +16756,7 @@
                                   </pic:cNvPicPr>
                                 </pic:nvPicPr>
                                 <pic:blipFill>
-                                  <a:blip r:embed="rId2">
+                                  <a:blip r:embed="rId22">
                                     <a:extLst>
                                       <a:ext uri="{28A0092B-C50C-407E-A947-70E740481C1C}">
                                         <a14:useLocalDpi xmlns:a14="http://schemas.microsoft.com/office/drawing/2010/main" val="0"/>
@@ -16811,7 +16806,7 @@
                           <wp:extent cx="180000" cy="180000"/>
                           <wp:effectExtent l="0" t="0" r="0" b="0"/>
                           <wp:docPr id="2" name="Picture 2">
-                            <a:hlinkClick xmlns:a="http://schemas.openxmlformats.org/drawingml/2006/main" r:id="rId3"/>
+                            <a:hlinkClick xmlns:a="http://schemas.openxmlformats.org/drawingml/2006/main" r:id="rId23"/>
                           </wp:docPr>
                           <wp:cNvGraphicFramePr>
                             <a:graphicFrameLocks xmlns:a="http://schemas.openxmlformats.org/drawingml/2006/main" noChangeAspect="1"/>
@@ -16821,14 +16816,14 @@
                               <pic:pic xmlns:pic="http://schemas.openxmlformats.org/drawingml/2006/picture">
                                 <pic:nvPicPr>
                                   <pic:cNvPr id="2" name="Picture 2">
-                                    <a:hlinkClick r:id="rId3"/>
+                                    <a:hlinkClick r:id="rId23"/>
                                   </pic:cNvPr>
                                   <pic:cNvPicPr>
                                     <a:picLocks noChangeAspect="1" noChangeArrowheads="1"/>
                                   </pic:cNvPicPr>
                                 </pic:nvPicPr>
                                 <pic:blipFill>
-                                  <a:blip r:embed="rId4">
+                                  <a:blip r:embed="rId24">
                                     <a:extLst>
                                       <a:ext uri="{28A0092B-C50C-407E-A947-70E740481C1C}">
                                         <a14:useLocalDpi xmlns:a14="http://schemas.microsoft.com/office/drawing/2010/main" val="0"/>
@@ -16878,7 +16873,7 @@
                           <wp:extent cx="180000" cy="180000"/>
                           <wp:effectExtent l="0" t="0" r="0" b="0"/>
                           <wp:docPr id="5" name="Picture 5" title="Software University @ Facebook">
-                            <a:hlinkClick xmlns:a="http://schemas.openxmlformats.org/drawingml/2006/main" r:id="rId5"/>
+                            <a:hlinkClick xmlns:a="http://schemas.openxmlformats.org/drawingml/2006/main" r:id="rId25"/>
                           </wp:docPr>
                           <wp:cNvGraphicFramePr>
                             <a:graphicFrameLocks xmlns:a="http://schemas.openxmlformats.org/drawingml/2006/main" noChangeAspect="1"/>
@@ -16888,12 +16883,12 @@
                               <pic:pic xmlns:pic="http://schemas.openxmlformats.org/drawingml/2006/picture">
                                 <pic:nvPicPr>
                                   <pic:cNvPr id="5" name="Picture 5" title="Software University @ Facebook">
-                                    <a:hlinkClick r:id="rId5"/>
+                                    <a:hlinkClick r:id="rId25"/>
                                   </pic:cNvPr>
                                   <pic:cNvPicPr/>
                                 </pic:nvPicPr>
                                 <pic:blipFill>
-                                  <a:blip r:embed="rId6"/>
+                                  <a:blip r:embed="rId26"/>
                                   <a:stretch>
                                     <a:fillRect/>
                                   </a:stretch>
@@ -16932,7 +16927,7 @@
                           <wp:extent cx="180000" cy="180000"/>
                           <wp:effectExtent l="0" t="0" r="0" b="0"/>
                           <wp:docPr id="20" name="Picture 20">
-                            <a:hlinkClick xmlns:a="http://schemas.openxmlformats.org/drawingml/2006/main" r:id="rId7"/>
+                            <a:hlinkClick xmlns:a="http://schemas.openxmlformats.org/drawingml/2006/main" r:id="rId27"/>
                           </wp:docPr>
                           <wp:cNvGraphicFramePr>
                             <a:graphicFrameLocks xmlns:a="http://schemas.openxmlformats.org/drawingml/2006/main" noChangeAspect="1"/>
@@ -16942,20 +16937,20 @@
                               <pic:pic xmlns:pic="http://schemas.openxmlformats.org/drawingml/2006/picture">
                                 <pic:nvPicPr>
                                   <pic:cNvPr id="20" name="Picture 20">
-                                    <a:hlinkClick r:id="rId7"/>
+                                    <a:hlinkClick r:id="rId27"/>
                                   </pic:cNvPr>
                                   <pic:cNvPicPr>
                                     <a:picLocks noChangeAspect="1" noChangeArrowheads="1"/>
                                   </pic:cNvPicPr>
                                 </pic:nvPicPr>
                                 <pic:blipFill>
-                                  <a:blip r:embed="rId8">
+                                  <a:blip r:embed="rId28">
                                     <a:extLst>
                                       <a:ext uri="{28A0092B-C50C-407E-A947-70E740481C1C}">
                                         <a14:useLocalDpi xmlns:a14="http://schemas.microsoft.com/office/drawing/2010/main" val="0"/>
                                       </a:ext>
                                       <a:ext uri="{837473B0-CC2E-450A-ABE3-18F120FF3D39}">
-                                        <a1611:picAttrSrcUrl xmlns:a1611="http://schemas.microsoft.com/office/drawing/2016/11/main" r:id="rId9"/>
+                                        <a1611:picAttrSrcUrl xmlns:a1611="http://schemas.microsoft.com/office/drawing/2016/11/main" r:id="rId29"/>
                                       </a:ext>
                                     </a:extLst>
                                   </a:blip>
@@ -17002,7 +16997,7 @@
                           <wp:extent cx="180000" cy="180000"/>
                           <wp:effectExtent l="0" t="0" r="0" b="0"/>
                           <wp:docPr id="7" name="Picture 7" title="Software University @ Twitter">
-                            <a:hlinkClick xmlns:a="http://schemas.openxmlformats.org/drawingml/2006/main" r:id="rId10"/>
+                            <a:hlinkClick xmlns:a="http://schemas.openxmlformats.org/drawingml/2006/main" r:id="rId30"/>
                           </wp:docPr>
                           <wp:cNvGraphicFramePr>
                             <a:graphicFrameLocks xmlns:a="http://schemas.openxmlformats.org/drawingml/2006/main" noChangeAspect="1"/>
@@ -17012,12 +17007,12 @@
                               <pic:pic xmlns:pic="http://schemas.openxmlformats.org/drawingml/2006/picture">
                                 <pic:nvPicPr>
                                   <pic:cNvPr id="7" name="Picture 7" title="Software University @ Twitter">
-                                    <a:hlinkClick r:id="rId10"/>
+                                    <a:hlinkClick r:id="rId30"/>
                                   </pic:cNvPr>
                                   <pic:cNvPicPr/>
                                 </pic:nvPicPr>
                                 <pic:blipFill>
-                                  <a:blip r:embed="rId11"/>
+                                  <a:blip r:embed="rId31"/>
                                   <a:stretch>
                                     <a:fillRect/>
                                   </a:stretch>
@@ -17056,7 +17051,7 @@
                           <wp:extent cx="180000" cy="180000"/>
                           <wp:effectExtent l="0" t="0" r="0" b="0"/>
                           <wp:docPr id="17" name="Picture 17" title="Software University @ YouTube">
-                            <a:hlinkClick xmlns:a="http://schemas.openxmlformats.org/drawingml/2006/main" r:id="rId12"/>
+                            <a:hlinkClick xmlns:a="http://schemas.openxmlformats.org/drawingml/2006/main" r:id="rId32"/>
                           </wp:docPr>
                           <wp:cNvGraphicFramePr>
                             <a:graphicFrameLocks xmlns:a="http://schemas.openxmlformats.org/drawingml/2006/main" noChangeAspect="1"/>
@@ -17066,12 +17061,12 @@
                               <pic:pic xmlns:pic="http://schemas.openxmlformats.org/drawingml/2006/picture">
                                 <pic:nvPicPr>
                                   <pic:cNvPr id="17" name="Picture 17" title="Software University @ YouTube">
-                                    <a:hlinkClick r:id="rId12"/>
+                                    <a:hlinkClick r:id="rId32"/>
                                   </pic:cNvPr>
                                   <pic:cNvPicPr/>
                                 </pic:nvPicPr>
                                 <pic:blipFill>
-                                  <a:blip r:embed="rId13"/>
+                                  <a:blip r:embed="rId33"/>
                                   <a:stretch>
                                     <a:fillRect/>
                                   </a:stretch>
@@ -17110,7 +17105,7 @@
                           <wp:extent cx="180000" cy="180000"/>
                           <wp:effectExtent l="0" t="0" r="0" b="0"/>
                           <wp:docPr id="21" name="Picture 21">
-                            <a:hlinkClick xmlns:a="http://schemas.openxmlformats.org/drawingml/2006/main" r:id="rId14"/>
+                            <a:hlinkClick xmlns:a="http://schemas.openxmlformats.org/drawingml/2006/main" r:id="rId34"/>
                           </wp:docPr>
                           <wp:cNvGraphicFramePr>
                             <a:graphicFrameLocks xmlns:a="http://schemas.openxmlformats.org/drawingml/2006/main" noChangeAspect="1"/>
@@ -17120,14 +17115,14 @@
                               <pic:pic xmlns:pic="http://schemas.openxmlformats.org/drawingml/2006/picture">
                                 <pic:nvPicPr>
                                   <pic:cNvPr id="21" name="Picture 21">
-                                    <a:hlinkClick r:id="rId14"/>
+                                    <a:hlinkClick r:id="rId34"/>
                                   </pic:cNvPr>
                                   <pic:cNvPicPr>
                                     <a:picLocks noChangeAspect="1" noChangeArrowheads="1"/>
                                   </pic:cNvPicPr>
                                 </pic:nvPicPr>
                                 <pic:blipFill rotWithShape="1">
-                                  <a:blip r:embed="rId15">
+                                  <a:blip r:embed="rId35">
                                     <a:extLst>
                                       <a:ext uri="{28A0092B-C50C-407E-A947-70E740481C1C}">
                                         <a14:useLocalDpi xmlns:a14="http://schemas.microsoft.com/office/drawing/2010/main" val="0"/>
@@ -17180,7 +17175,7 @@
                           <wp:extent cx="180000" cy="180000"/>
                           <wp:effectExtent l="0" t="0" r="0" b="0"/>
                           <wp:docPr id="22" name="Picture 22">
-                            <a:hlinkClick xmlns:a="http://schemas.openxmlformats.org/drawingml/2006/main" r:id="rId16"/>
+                            <a:hlinkClick xmlns:a="http://schemas.openxmlformats.org/drawingml/2006/main" r:id="rId36"/>
                           </wp:docPr>
                           <wp:cNvGraphicFramePr>
                             <a:graphicFrameLocks xmlns:a="http://schemas.openxmlformats.org/drawingml/2006/main" noChangeAspect="1"/>
@@ -17190,14 +17185,14 @@
                               <pic:pic xmlns:pic="http://schemas.openxmlformats.org/drawingml/2006/picture">
                                 <pic:nvPicPr>
                                   <pic:cNvPr id="22" name="Picture 22">
-                                    <a:hlinkClick r:id="rId16"/>
+                                    <a:hlinkClick r:id="rId36"/>
                                   </pic:cNvPr>
                                   <pic:cNvPicPr>
                                     <a:picLocks noChangeAspect="1" noChangeArrowheads="1"/>
                                   </pic:cNvPicPr>
                                 </pic:nvPicPr>
                                 <pic:blipFill>
-                                  <a:blip r:embed="rId17">
+                                  <a:blip r:embed="rId37">
                                     <a:extLst>
                                       <a:ext uri="{28A0092B-C50C-407E-A947-70E740481C1C}">
                                         <a14:useLocalDpi xmlns:a14="http://schemas.microsoft.com/office/drawing/2010/main" val="0"/>
@@ -17247,7 +17242,7 @@
                           <wp:extent cx="180000" cy="180000"/>
                           <wp:effectExtent l="0" t="0" r="0" b="0"/>
                           <wp:docPr id="23" name="Picture 23" title="Software University: Email Us">
-                            <a:hlinkClick xmlns:a="http://schemas.openxmlformats.org/drawingml/2006/main" r:id="rId18"/>
+                            <a:hlinkClick xmlns:a="http://schemas.openxmlformats.org/drawingml/2006/main" r:id="rId38"/>
                           </wp:docPr>
                           <wp:cNvGraphicFramePr>
                             <a:graphicFrameLocks xmlns:a="http://schemas.openxmlformats.org/drawingml/2006/main" noChangeAspect="1"/>
@@ -17257,12 +17252,12 @@
                               <pic:pic xmlns:pic="http://schemas.openxmlformats.org/drawingml/2006/picture">
                                 <pic:nvPicPr>
                                   <pic:cNvPr id="23" name="Picture 23" title="Software University: Email Us">
-                                    <a:hlinkClick r:id="rId18"/>
+                                    <a:hlinkClick r:id="rId38"/>
                                   </pic:cNvPr>
                                   <pic:cNvPicPr/>
                                 </pic:nvPicPr>
                                 <pic:blipFill>
-                                  <a:blip r:embed="rId19"/>
+                                  <a:blip r:embed="rId39"/>
                                   <a:stretch>
                                     <a:fillRect/>
                                   </a:stretch>
@@ -17308,7 +17303,7 @@
           <wp:effectExtent l="0" t="0" r="0" b="5715"/>
           <wp:wrapSquare wrapText="bothSides"/>
           <wp:docPr id="1" name="Picture 1">
-            <a:hlinkClick xmlns:a="http://schemas.openxmlformats.org/drawingml/2006/main" r:id="rId20"/>
+            <a:hlinkClick xmlns:a="http://schemas.openxmlformats.org/drawingml/2006/main" r:id="rId21"/>
           </wp:docPr>
           <wp:cNvGraphicFramePr>
             <a:graphicFrameLocks xmlns:a="http://schemas.openxmlformats.org/drawingml/2006/main" noChangeAspect="1"/>
@@ -17318,14 +17313,14 @@
               <pic:pic xmlns:pic="http://schemas.openxmlformats.org/drawingml/2006/picture">
                 <pic:nvPicPr>
                   <pic:cNvPr id="1" name="Picture 1">
-                    <a:hlinkClick r:id="rId20"/>
+                    <a:hlinkClick r:id="rId21"/>
                   </pic:cNvPr>
                   <pic:cNvPicPr>
                     <a:picLocks noChangeAspect="1" noChangeArrowheads="1"/>
                   </pic:cNvPicPr>
                 </pic:nvPicPr>
                 <pic:blipFill>
-                  <a:blip r:embed="rId21">
+                  <a:blip r:embed="rId40">
                     <a:extLst>
                       <a:ext uri="{28A0092B-C50C-407E-A947-70E740481C1C}">
                         <a14:useLocalDpi xmlns:a14="http://schemas.microsoft.com/office/drawing/2010/main" val="0"/>
@@ -17430,7 +17425,7 @@
             </wp:anchor>
           </w:drawing>
         </mc:Choice>
-        <mc:Fallback xmlns:oel="http://schemas.microsoft.com/office/2019/extlst">
+        <mc:Fallback>
           <w:pict>
             <v:line w14:anchorId="60BE7D18" id="Straight Connector 19" o:spid="_x0000_s1026" style="position:absolute;flip:y;z-index:251622400;visibility:visible;mso-wrap-style:square;mso-width-percent:0;mso-height-percent:0;mso-wrap-distance-left:9pt;mso-wrap-distance-top:0;mso-wrap-distance-right:9pt;mso-wrap-distance-bottom:0;mso-position-horizontal:absolute;mso-position-horizontal-relative:text;mso-position-vertical:absolute;mso-position-vertical-relative:text;mso-width-percent:0;mso-height-percent:0;mso-width-relative:page;mso-height-relative:page" from="-.1pt,5.2pt" to="520.7pt,5.2pt" o:gfxdata="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" strokecolor="#974706 [1609]" strokeweight="1pt">
               <v:stroke endcap="round"/>
@@ -17723,7 +17718,7 @@
 </file>
 
 <file path=word/footnotes.xml><?xml version="1.0" encoding="utf-8"?>
-<w:footnotes xmlns:wpc="http://schemas.microsoft.com/office/word/2010/wordprocessingCanvas" xmlns:cx="http://schemas.microsoft.com/office/drawing/2014/chartex" xmlns:cx1="http://schemas.microsoft.com/office/drawing/2015/9/8/chartex" xmlns:cx2="http://schemas.microsoft.com/office/drawing/2015/10/21/chartex" xmlns:cx3="http://schemas.microsoft.com/office/drawing/2016/5/9/chartex" xmlns:cx4="http://schemas.microsoft.com/office/drawing/2016/5/10/chartex" xmlns:cx5="http://schemas.microsoft.com/office/drawing/2016/5/11/chartex" xmlns:cx6="http://schemas.microsoft.com/office/drawing/2016/5/12/chartex" xmlns:cx7="http://schemas.microsoft.com/office/drawing/2016/5/13/chartex" xmlns:cx8="http://schemas.microsoft.com/office/drawing/2016/5/14/chartex" xmlns:mc="http://schemas.openxmlformats.org/markup-compatibility/2006" xmlns:aink="http://schemas.microsoft.com/office/drawing/2016/ink" xmlns:am3d="http://schemas.microsoft.com/office/drawing/2017/model3d" xmlns:o="urn:schemas-microsoft-com:office:office" xmlns:r="http://schemas.openxmlformats.org/officeDocument/2006/relationships" xmlns:m="http://schemas.openxmlformats.org/officeDocument/2006/math" xmlns:v="urn:schemas-microsoft-com:vml" xmlns:wp14="http://schemas.microsoft.com/office/word/2010/wordprocessingDrawing" xmlns:wp="http://schemas.openxmlformats.org/drawingml/2006/wordprocessingDrawing" xmlns:w10="urn:schemas-microsoft-com:office:word" xmlns:w="http://schemas.openxmlformats.org/wordprocessingml/2006/main" xmlns:w14="http://schemas.microsoft.com/office/word/2010/wordml" xmlns:w15="http://schemas.microsoft.com/office/word/2012/wordml" xmlns:w16cex="http://schemas.microsoft.com/office/word/2018/wordml/cex" xmlns:w16cid="http://schemas.microsoft.com/office/word/2016/wordml/cid" xmlns:w16="http://schemas.microsoft.com/office/word/2018/wordml" xmlns:w16sdtdh="http://schemas.microsoft.com/office/word/2020/wordml/sdtdatahash" xmlns:w16se="http://schemas.microsoft.com/office/word/2015/wordml/symex" xmlns:wpg="http://schemas.microsoft.com/office/word/2010/wordprocessingGroup" xmlns:wpi="http://schemas.microsoft.com/office/word/2010/wordprocessingInk" xmlns:wne="http://schemas.microsoft.com/office/word/2006/wordml" xmlns:wps="http://schemas.microsoft.com/office/word/2010/wordprocessingShape" mc:Ignorable="w14 w15 w16se w16cid w16 w16cex w16sdtdh wp14">
+<w:footnotes xmlns:wpc="http://schemas.microsoft.com/office/word/2010/wordprocessingCanvas" xmlns:cx="http://schemas.microsoft.com/office/drawing/2014/chartex" xmlns:cx1="http://schemas.microsoft.com/office/drawing/2015/9/8/chartex" xmlns:cx2="http://schemas.microsoft.com/office/drawing/2015/10/21/chartex" xmlns:cx3="http://schemas.microsoft.com/office/drawing/2016/5/9/chartex" xmlns:cx4="http://schemas.microsoft.com/office/drawing/2016/5/10/chartex" xmlns:cx5="http://schemas.microsoft.com/office/drawing/2016/5/11/chartex" xmlns:cx6="http://schemas.microsoft.com/office/drawing/2016/5/12/chartex" xmlns:cx7="http://schemas.microsoft.com/office/drawing/2016/5/13/chartex" xmlns:cx8="http://schemas.microsoft.com/office/drawing/2016/5/14/chartex" xmlns:mc="http://schemas.openxmlformats.org/markup-compatibility/2006" xmlns:aink="http://schemas.microsoft.com/office/drawing/2016/ink" xmlns:am3d="http://schemas.microsoft.com/office/drawing/2017/model3d" xmlns:o="urn:schemas-microsoft-com:office:office" xmlns:oel="http://schemas.microsoft.com/office/2019/extlst" xmlns:r="http://schemas.openxmlformats.org/officeDocument/2006/relationships" xmlns:m="http://schemas.openxmlformats.org/officeDocument/2006/math" xmlns:v="urn:schemas-microsoft-com:vml" xmlns:wp14="http://schemas.microsoft.com/office/word/2010/wordprocessingDrawing" xmlns:wp="http://schemas.openxmlformats.org/drawingml/2006/wordprocessingDrawing" xmlns:w10="urn:schemas-microsoft-com:office:word" xmlns:w="http://schemas.openxmlformats.org/wordprocessingml/2006/main" xmlns:w14="http://schemas.microsoft.com/office/word/2010/wordml" xmlns:w15="http://schemas.microsoft.com/office/word/2012/wordml" xmlns:w16cex="http://schemas.microsoft.com/office/word/2018/wordml/cex" xmlns:w16cid="http://schemas.microsoft.com/office/word/2016/wordml/cid" xmlns:w16="http://schemas.microsoft.com/office/word/2018/wordml" xmlns:w16du="http://schemas.microsoft.com/office/word/2023/wordml/word16du" xmlns:w16sdtdh="http://schemas.microsoft.com/office/word/2020/wordml/sdtdatahash" xmlns:w16sdtfl="http://schemas.microsoft.com/office/word/2024/wordml/sdtformatlock" xmlns:w16se="http://schemas.microsoft.com/office/word/2015/wordml/symex" xmlns:wpg="http://schemas.microsoft.com/office/word/2010/wordprocessingGroup" xmlns:wpi="http://schemas.microsoft.com/office/word/2010/wordprocessingInk" xmlns:wne="http://schemas.microsoft.com/office/word/2006/wordml" xmlns:wps="http://schemas.microsoft.com/office/word/2010/wordprocessingShape" mc:Ignorable="w14 w15 w16se w16cid w16 w16cex w16sdtdh w16sdtfl w16du wp14">
   <w:footnote w:type="separator" w:id="-1">
     <w:p>
       <w:pPr>
@@ -17748,10 +17743,10 @@
 </file>
 
 <file path=word/header1.xml><?xml version="1.0" encoding="utf-8"?>
-<w:hdr xmlns:wpc="http://schemas.microsoft.com/office/word/2010/wordprocessingCanvas" xmlns:cx="http://schemas.microsoft.com/office/drawing/2014/chartex" xmlns:cx1="http://schemas.microsoft.com/office/drawing/2015/9/8/chartex" xmlns:cx2="http://schemas.microsoft.com/office/drawing/2015/10/21/chartex" xmlns:cx3="http://schemas.microsoft.com/office/drawing/2016/5/9/chartex" xmlns:cx4="http://schemas.microsoft.com/office/drawing/2016/5/10/chartex" xmlns:cx5="http://schemas.microsoft.com/office/drawing/2016/5/11/chartex" xmlns:cx6="http://schemas.microsoft.com/office/drawing/2016/5/12/chartex" xmlns:cx7="http://schemas.microsoft.com/office/drawing/2016/5/13/chartex" xmlns:cx8="http://schemas.microsoft.com/office/drawing/2016/5/14/chartex" xmlns:mc="http://schemas.openxmlformats.org/markup-compatibility/2006" xmlns:aink="http://schemas.microsoft.com/office/drawing/2016/ink" xmlns:am3d="http://schemas.microsoft.com/office/drawing/2017/model3d" xmlns:o="urn:schemas-microsoft-com:office:office" xmlns:r="http://schemas.openxmlformats.org/officeDocument/2006/relationships" xmlns:m="http://schemas.openxmlformats.org/officeDocument/2006/math" xmlns:v="urn:schemas-microsoft-com:vml" xmlns:wp14="http://schemas.microsoft.com/office/word/2010/wordprocessingDrawing" xmlns:wp="http://schemas.openxmlformats.org/drawingml/2006/wordprocessingDrawing" xmlns:w10="urn:schemas-microsoft-com:office:word" xmlns:w="http://schemas.openxmlformats.org/wordprocessingml/2006/main" xmlns:w14="http://schemas.microsoft.com/office/word/2010/wordml" xmlns:w15="http://schemas.microsoft.com/office/word/2012/wordml" xmlns:w16cex="http://schemas.microsoft.com/office/word/2018/wordml/cex" xmlns:w16cid="http://schemas.microsoft.com/office/word/2016/wordml/cid" xmlns:w16="http://schemas.microsoft.com/office/word/2018/wordml" xmlns:w16sdtdh="http://schemas.microsoft.com/office/word/2020/wordml/sdtdatahash" xmlns:w16se="http://schemas.microsoft.com/office/word/2015/wordml/symex" xmlns:wpg="http://schemas.microsoft.com/office/word/2010/wordprocessingGroup" xmlns:wpi="http://schemas.microsoft.com/office/word/2010/wordprocessingInk" xmlns:wne="http://schemas.microsoft.com/office/word/2006/wordml" xmlns:wps="http://schemas.microsoft.com/office/word/2010/wordprocessingShape" mc:Ignorable="w14 w15 w16se w16cid w16 w16cex w16sdtdh wp14">
+<w:hdr xmlns:wpc="http://schemas.microsoft.com/office/word/2010/wordprocessingCanvas" xmlns:cx="http://schemas.microsoft.com/office/drawing/2014/chartex" xmlns:cx1="http://schemas.microsoft.com/office/drawing/2015/9/8/chartex" xmlns:cx2="http://schemas.microsoft.com/office/drawing/2015/10/21/chartex" xmlns:cx3="http://schemas.microsoft.com/office/drawing/2016/5/9/chartex" xmlns:cx4="http://schemas.microsoft.com/office/drawing/2016/5/10/chartex" xmlns:cx5="http://schemas.microsoft.com/office/drawing/2016/5/11/chartex" xmlns:cx6="http://schemas.microsoft.com/office/drawing/2016/5/12/chartex" xmlns:cx7="http://schemas.microsoft.com/office/drawing/2016/5/13/chartex" xmlns:cx8="http://schemas.microsoft.com/office/drawing/2016/5/14/chartex" xmlns:mc="http://schemas.openxmlformats.org/markup-compatibility/2006" xmlns:aink="http://schemas.microsoft.com/office/drawing/2016/ink" xmlns:am3d="http://schemas.microsoft.com/office/drawing/2017/model3d" xmlns:o="urn:schemas-microsoft-com:office:office" xmlns:oel="http://schemas.microsoft.com/office/2019/extlst" xmlns:r="http://schemas.openxmlformats.org/officeDocument/2006/relationships" xmlns:m="http://schemas.openxmlformats.org/officeDocument/2006/math" xmlns:v="urn:schemas-microsoft-com:vml" xmlns:wp14="http://schemas.microsoft.com/office/word/2010/wordprocessingDrawing" xmlns:wp="http://schemas.openxmlformats.org/drawingml/2006/wordprocessingDrawing" xmlns:w10="urn:schemas-microsoft-com:office:word" xmlns:w="http://schemas.openxmlformats.org/wordprocessingml/2006/main" xmlns:w14="http://schemas.microsoft.com/office/word/2010/wordml" xmlns:w15="http://schemas.microsoft.com/office/word/2012/wordml" xmlns:w16cex="http://schemas.microsoft.com/office/word/2018/wordml/cex" xmlns:w16cid="http://schemas.microsoft.com/office/word/2016/wordml/cid" xmlns:w16="http://schemas.microsoft.com/office/word/2018/wordml" xmlns:w16du="http://schemas.microsoft.com/office/word/2023/wordml/word16du" xmlns:w16sdtdh="http://schemas.microsoft.com/office/word/2020/wordml/sdtdatahash" xmlns:w16sdtfl="http://schemas.microsoft.com/office/word/2024/wordml/sdtformatlock" xmlns:w16se="http://schemas.microsoft.com/office/word/2015/wordml/symex" xmlns:wpg="http://schemas.microsoft.com/office/word/2010/wordprocessingGroup" xmlns:wpi="http://schemas.microsoft.com/office/word/2010/wordprocessingInk" xmlns:wne="http://schemas.microsoft.com/office/word/2006/wordml" xmlns:wps="http://schemas.microsoft.com/office/word/2010/wordprocessingShape" mc:Ignorable="w14 w15 w16se w16cid w16 w16cex w16sdtdh w16sdtfl w16du wp14">
   <w:p>
     <w:pPr>
-      <w:pStyle w:val="Header"/>
+      <w:pStyle w:val="a3"/>
       <w:ind w:hanging="1134"/>
     </w:pPr>
   </w:p>
@@ -17759,7 +17754,7 @@
 </file>
 
 <file path=word/numbering.xml><?xml version="1.0" encoding="utf-8"?>
-<w:numbering xmlns:wpc="http://schemas.microsoft.com/office/word/2010/wordprocessingCanvas" xmlns:cx="http://schemas.microsoft.com/office/drawing/2014/chartex" xmlns:cx1="http://schemas.microsoft.com/office/drawing/2015/9/8/chartex" xmlns:cx2="http://schemas.microsoft.com/office/drawing/2015/10/21/chartex" xmlns:cx3="http://schemas.microsoft.com/office/drawing/2016/5/9/chartex" xmlns:cx4="http://schemas.microsoft.com/office/drawing/2016/5/10/chartex" xmlns:cx5="http://schemas.microsoft.com/office/drawing/2016/5/11/chartex" xmlns:cx6="http://schemas.microsoft.com/office/drawing/2016/5/12/chartex" xmlns:cx7="http://schemas.microsoft.com/office/drawing/2016/5/13/chartex" xmlns:cx8="http://schemas.microsoft.com/office/drawing/2016/5/14/chartex" xmlns:mc="http://schemas.openxmlformats.org/markup-compatibility/2006" xmlns:aink="http://schemas.microsoft.com/office/drawing/2016/ink" xmlns:am3d="http://schemas.microsoft.com/office/drawing/2017/model3d" xmlns:o="urn:schemas-microsoft-com:office:office" xmlns:r="http://schemas.openxmlformats.org/officeDocument/2006/relationships" xmlns:m="http://schemas.openxmlformats.org/officeDocument/2006/math" xmlns:v="urn:schemas-microsoft-com:vml" xmlns:wp14="http://schemas.microsoft.com/office/word/2010/wordprocessingDrawing" xmlns:wp="http://schemas.openxmlformats.org/drawingml/2006/wordprocessingDrawing" xmlns:w10="urn:schemas-microsoft-com:office:word" xmlns:w="http://schemas.openxmlformats.org/wordprocessingml/2006/main" xmlns:w14="http://schemas.microsoft.com/office/word/2010/wordml" xmlns:w15="http://schemas.microsoft.com/office/word/2012/wordml" xmlns:w16cex="http://schemas.microsoft.com/office/word/2018/wordml/cex" xmlns:w16cid="http://schemas.microsoft.com/office/word/2016/wordml/cid" xmlns:w16="http://schemas.microsoft.com/office/word/2018/wordml" xmlns:w16sdtdh="http://schemas.microsoft.com/office/word/2020/wordml/sdtdatahash" xmlns:w16se="http://schemas.microsoft.com/office/word/2015/wordml/symex" xmlns:wpg="http://schemas.microsoft.com/office/word/2010/wordprocessingGroup" xmlns:wpi="http://schemas.microsoft.com/office/word/2010/wordprocessingInk" xmlns:wne="http://schemas.microsoft.com/office/word/2006/wordml" xmlns:wps="http://schemas.microsoft.com/office/word/2010/wordprocessingShape" mc:Ignorable="w14 w15 w16se w16cid w16 w16cex w16sdtdh wp14">
+<w:numbering xmlns:wpc="http://schemas.microsoft.com/office/word/2010/wordprocessingCanvas" xmlns:cx="http://schemas.microsoft.com/office/drawing/2014/chartex" xmlns:cx1="http://schemas.microsoft.com/office/drawing/2015/9/8/chartex" xmlns:cx2="http://schemas.microsoft.com/office/drawing/2015/10/21/chartex" xmlns:cx3="http://schemas.microsoft.com/office/drawing/2016/5/9/chartex" xmlns:cx4="http://schemas.microsoft.com/office/drawing/2016/5/10/chartex" xmlns:cx5="http://schemas.microsoft.com/office/drawing/2016/5/11/chartex" xmlns:cx6="http://schemas.microsoft.com/office/drawing/2016/5/12/chartex" xmlns:cx7="http://schemas.microsoft.com/office/drawing/2016/5/13/chartex" xmlns:cx8="http://schemas.microsoft.com/office/drawing/2016/5/14/chartex" xmlns:mc="http://schemas.openxmlformats.org/markup-compatibility/2006" xmlns:aink="http://schemas.microsoft.com/office/drawing/2016/ink" xmlns:am3d="http://schemas.microsoft.com/office/drawing/2017/model3d" xmlns:o="urn:schemas-microsoft-com:office:office" xmlns:oel="http://schemas.microsoft.com/office/2019/extlst" xmlns:r="http://schemas.openxmlformats.org/officeDocument/2006/relationships" xmlns:m="http://schemas.openxmlformats.org/officeDocument/2006/math" xmlns:v="urn:schemas-microsoft-com:vml" xmlns:wp14="http://schemas.microsoft.com/office/word/2010/wordprocessingDrawing" xmlns:wp="http://schemas.openxmlformats.org/drawingml/2006/wordprocessingDrawing" xmlns:w10="urn:schemas-microsoft-com:office:word" xmlns:w="http://schemas.openxmlformats.org/wordprocessingml/2006/main" xmlns:w14="http://schemas.microsoft.com/office/word/2010/wordml" xmlns:w15="http://schemas.microsoft.com/office/word/2012/wordml" xmlns:w16cex="http://schemas.microsoft.com/office/word/2018/wordml/cex" xmlns:w16cid="http://schemas.microsoft.com/office/word/2016/wordml/cid" xmlns:w16="http://schemas.microsoft.com/office/word/2018/wordml" xmlns:w16du="http://schemas.microsoft.com/office/word/2023/wordml/word16du" xmlns:w16sdtdh="http://schemas.microsoft.com/office/word/2020/wordml/sdtdatahash" xmlns:w16sdtfl="http://schemas.microsoft.com/office/word/2024/wordml/sdtformatlock" xmlns:w16se="http://schemas.microsoft.com/office/word/2015/wordml/symex" xmlns:wpg="http://schemas.microsoft.com/office/word/2010/wordprocessingGroup" xmlns:wpi="http://schemas.microsoft.com/office/word/2010/wordprocessingInk" xmlns:wne="http://schemas.microsoft.com/office/word/2006/wordml" xmlns:wps="http://schemas.microsoft.com/office/word/2010/wordprocessingShape" mc:Ignorable="w14 w15 w16se w16cid w16 w16cex w16sdtdh w16sdtfl w16du wp14">
   <w:abstractNum w:abstractNumId="0" w15:restartNumberingAfterBreak="0">
     <w:nsid w:val="04E60920"/>
     <w:multiLevelType w:val="hybridMultilevel"/>
@@ -18198,7 +18193,7 @@
     <w:lvl w:ilvl="0" w:tplc="A0E28166">
       <w:start w:val="1"/>
       <w:numFmt w:val="decimal"/>
-      <w:pStyle w:val="Heading2"/>
+      <w:pStyle w:val="2"/>
       <w:lvlText w:val="%1."/>
       <w:lvlJc w:val="left"/>
       <w:pPr>
@@ -22536,34 +22531,34 @@
       </w:rPr>
     </w:lvl>
   </w:abstractNum>
-  <w:num w:numId="1">
+  <w:num w:numId="1" w16cid:durableId="1583029382">
     <w:abstractNumId w:val="0"/>
   </w:num>
-  <w:num w:numId="2">
+  <w:num w:numId="2" w16cid:durableId="528180266">
     <w:abstractNumId w:val="45"/>
   </w:num>
-  <w:num w:numId="3">
+  <w:num w:numId="3" w16cid:durableId="1668244393">
     <w:abstractNumId w:val="8"/>
   </w:num>
-  <w:num w:numId="4">
+  <w:num w:numId="4" w16cid:durableId="445659146">
     <w:abstractNumId w:val="28"/>
   </w:num>
-  <w:num w:numId="5">
+  <w:num w:numId="5" w16cid:durableId="1931038448">
     <w:abstractNumId w:val="29"/>
   </w:num>
-  <w:num w:numId="6">
+  <w:num w:numId="6" w16cid:durableId="1185678778">
     <w:abstractNumId w:val="35"/>
   </w:num>
-  <w:num w:numId="7">
+  <w:num w:numId="7" w16cid:durableId="432215389">
     <w:abstractNumId w:val="3"/>
   </w:num>
-  <w:num w:numId="8">
+  <w:num w:numId="8" w16cid:durableId="1243835154">
     <w:abstractNumId w:val="7"/>
   </w:num>
-  <w:num w:numId="9">
+  <w:num w:numId="9" w16cid:durableId="1975793911">
     <w:abstractNumId w:val="26"/>
   </w:num>
-  <w:num w:numId="10">
+  <w:num w:numId="10" w16cid:durableId="683560355">
     <w:abstractNumId w:val="12"/>
     <w:lvlOverride w:ilvl="0">
       <w:startOverride w:val="1"/>
@@ -22593,112 +22588,112 @@
       <w:startOverride w:val="1"/>
     </w:lvlOverride>
   </w:num>
-  <w:num w:numId="11">
+  <w:num w:numId="11" w16cid:durableId="1174035538">
     <w:abstractNumId w:val="4"/>
   </w:num>
-  <w:num w:numId="12">
+  <w:num w:numId="12" w16cid:durableId="1030958475">
     <w:abstractNumId w:val="19"/>
   </w:num>
-  <w:num w:numId="13">
+  <w:num w:numId="13" w16cid:durableId="1775397029">
     <w:abstractNumId w:val="1"/>
   </w:num>
-  <w:num w:numId="14">
+  <w:num w:numId="14" w16cid:durableId="863783345">
     <w:abstractNumId w:val="34"/>
   </w:num>
-  <w:num w:numId="15">
+  <w:num w:numId="15" w16cid:durableId="797988365">
     <w:abstractNumId w:val="9"/>
   </w:num>
-  <w:num w:numId="16">
+  <w:num w:numId="16" w16cid:durableId="1313754493">
     <w:abstractNumId w:val="40"/>
   </w:num>
-  <w:num w:numId="17">
+  <w:num w:numId="17" w16cid:durableId="1526208680">
     <w:abstractNumId w:val="27"/>
   </w:num>
-  <w:num w:numId="18">
+  <w:num w:numId="18" w16cid:durableId="477109171">
     <w:abstractNumId w:val="44"/>
   </w:num>
-  <w:num w:numId="19">
+  <w:num w:numId="19" w16cid:durableId="136648140">
     <w:abstractNumId w:val="36"/>
   </w:num>
-  <w:num w:numId="20">
+  <w:num w:numId="20" w16cid:durableId="1605454390">
     <w:abstractNumId w:val="18"/>
   </w:num>
-  <w:num w:numId="21">
+  <w:num w:numId="21" w16cid:durableId="651562760">
     <w:abstractNumId w:val="31"/>
   </w:num>
-  <w:num w:numId="22">
+  <w:num w:numId="22" w16cid:durableId="470441422">
     <w:abstractNumId w:val="11"/>
   </w:num>
-  <w:num w:numId="23">
+  <w:num w:numId="23" w16cid:durableId="1108887256">
     <w:abstractNumId w:val="14"/>
   </w:num>
-  <w:num w:numId="24">
+  <w:num w:numId="24" w16cid:durableId="970554937">
     <w:abstractNumId w:val="2"/>
   </w:num>
-  <w:num w:numId="25">
+  <w:num w:numId="25" w16cid:durableId="423915495">
     <w:abstractNumId w:val="6"/>
   </w:num>
-  <w:num w:numId="26">
+  <w:num w:numId="26" w16cid:durableId="1002665550">
     <w:abstractNumId w:val="16"/>
   </w:num>
-  <w:num w:numId="27">
+  <w:num w:numId="27" w16cid:durableId="1671522287">
     <w:abstractNumId w:val="39"/>
   </w:num>
-  <w:num w:numId="28">
+  <w:num w:numId="28" w16cid:durableId="1244293134">
     <w:abstractNumId w:val="17"/>
   </w:num>
-  <w:num w:numId="29">
+  <w:num w:numId="29" w16cid:durableId="209846692">
     <w:abstractNumId w:val="43"/>
   </w:num>
-  <w:num w:numId="30">
+  <w:num w:numId="30" w16cid:durableId="1752659159">
     <w:abstractNumId w:val="20"/>
   </w:num>
-  <w:num w:numId="31">
+  <w:num w:numId="31" w16cid:durableId="1846356482">
     <w:abstractNumId w:val="10"/>
   </w:num>
-  <w:num w:numId="32">
+  <w:num w:numId="32" w16cid:durableId="108621707">
     <w:abstractNumId w:val="37"/>
   </w:num>
-  <w:num w:numId="33">
+  <w:num w:numId="33" w16cid:durableId="870916013">
     <w:abstractNumId w:val="41"/>
   </w:num>
-  <w:num w:numId="34">
+  <w:num w:numId="34" w16cid:durableId="1027176195">
     <w:abstractNumId w:val="25"/>
   </w:num>
-  <w:num w:numId="35">
+  <w:num w:numId="35" w16cid:durableId="2051107584">
     <w:abstractNumId w:val="42"/>
   </w:num>
-  <w:num w:numId="36">
+  <w:num w:numId="36" w16cid:durableId="665404211">
     <w:abstractNumId w:val="5"/>
   </w:num>
-  <w:num w:numId="37">
+  <w:num w:numId="37" w16cid:durableId="969364161">
     <w:abstractNumId w:val="21"/>
   </w:num>
-  <w:num w:numId="38">
+  <w:num w:numId="38" w16cid:durableId="2117018053">
     <w:abstractNumId w:val="13"/>
   </w:num>
-  <w:num w:numId="39">
+  <w:num w:numId="39" w16cid:durableId="1291017152">
     <w:abstractNumId w:val="30"/>
   </w:num>
-  <w:num w:numId="40">
+  <w:num w:numId="40" w16cid:durableId="999386290">
     <w:abstractNumId w:val="22"/>
   </w:num>
-  <w:num w:numId="41">
+  <w:num w:numId="41" w16cid:durableId="1971087236">
     <w:abstractNumId w:val="15"/>
   </w:num>
-  <w:num w:numId="42">
+  <w:num w:numId="42" w16cid:durableId="715010881">
     <w:abstractNumId w:val="23"/>
   </w:num>
-  <w:num w:numId="43">
+  <w:num w:numId="43" w16cid:durableId="1140459420">
     <w:abstractNumId w:val="33"/>
   </w:num>
-  <w:num w:numId="44">
+  <w:num w:numId="44" w16cid:durableId="1634403956">
     <w:abstractNumId w:val="38"/>
   </w:num>
-  <w:num w:numId="45">
+  <w:num w:numId="45" w16cid:durableId="316109666">
     <w:abstractNumId w:val="32"/>
   </w:num>
-  <w:num w:numId="46">
+  <w:num w:numId="46" w16cid:durableId="1775859087">
     <w:abstractNumId w:val="24"/>
     <w:lvlOverride w:ilvl="0">
       <w:startOverride w:val="4"/>
@@ -22708,7 +22703,7 @@
 </file>
 
 <file path=word/styles.xml><?xml version="1.0" encoding="utf-8"?>
-<w:styles xmlns:mc="http://schemas.openxmlformats.org/markup-compatibility/2006" xmlns:r="http://schemas.openxmlformats.org/officeDocument/2006/relationships" xmlns:w="http://schemas.openxmlformats.org/wordprocessingml/2006/main" xmlns:w14="http://schemas.microsoft.com/office/word/2010/wordml" xmlns:w15="http://schemas.microsoft.com/office/word/2012/wordml" xmlns:w16cex="http://schemas.microsoft.com/office/word/2018/wordml/cex" xmlns:w16cid="http://schemas.microsoft.com/office/word/2016/wordml/cid" xmlns:w16="http://schemas.microsoft.com/office/word/2018/wordml" xmlns:w16sdtdh="http://schemas.microsoft.com/office/word/2020/wordml/sdtdatahash" xmlns:w16se="http://schemas.microsoft.com/office/word/2015/wordml/symex" mc:Ignorable="w14 w15 w16se w16cid w16 w16cex w16sdtdh">
+<w:styles xmlns:mc="http://schemas.openxmlformats.org/markup-compatibility/2006" xmlns:r="http://schemas.openxmlformats.org/officeDocument/2006/relationships" xmlns:w="http://schemas.openxmlformats.org/wordprocessingml/2006/main" xmlns:w14="http://schemas.microsoft.com/office/word/2010/wordml" xmlns:w15="http://schemas.microsoft.com/office/word/2012/wordml" xmlns:w16cex="http://schemas.microsoft.com/office/word/2018/wordml/cex" xmlns:w16cid="http://schemas.microsoft.com/office/word/2016/wordml/cid" xmlns:w16="http://schemas.microsoft.com/office/word/2018/wordml" xmlns:w16du="http://schemas.microsoft.com/office/word/2023/wordml/word16du" xmlns:w16sdtdh="http://schemas.microsoft.com/office/word/2020/wordml/sdtdatahash" xmlns:w16sdtfl="http://schemas.microsoft.com/office/word/2024/wordml/sdtformatlock" xmlns:w16se="http://schemas.microsoft.com/office/word/2015/wordml/symex" mc:Ignorable="w14 w15 w16se w16cid w16 w16cex w16sdtdh w16sdtfl w16du">
   <w:docDefaults>
     <w:rPrDefault>
       <w:rPr>
@@ -23102,7 +23097,7 @@
     <w:lsdException w:name="Unresolved Mention" w:semiHidden="1" w:unhideWhenUsed="1"/>
     <w:lsdException w:name="Smart Link" w:semiHidden="1" w:unhideWhenUsed="1"/>
   </w:latentStyles>
-  <w:style w:type="paragraph" w:default="1" w:styleId="Normal">
+  <w:style w:type="paragraph" w:default="1" w:styleId="a">
     <w:name w:val="Normal"/>
     <w:qFormat/>
     <w:rsid w:val="008063E1"/>
@@ -23110,11 +23105,11 @@
       <w:spacing w:before="80" w:after="120"/>
     </w:pPr>
   </w:style>
-  <w:style w:type="paragraph" w:styleId="Heading1">
+  <w:style w:type="paragraph" w:styleId="1">
     <w:name w:val="heading 1"/>
-    <w:basedOn w:val="Normal"/>
-    <w:next w:val="Normal"/>
-    <w:link w:val="Heading1Char"/>
+    <w:basedOn w:val="a"/>
+    <w:next w:val="a"/>
+    <w:link w:val="10"/>
     <w:uiPriority w:val="9"/>
     <w:qFormat/>
     <w:rsid w:val="009254B7"/>
@@ -23132,11 +23127,11 @@
       <w:szCs w:val="32"/>
     </w:rPr>
   </w:style>
-  <w:style w:type="paragraph" w:styleId="Heading2">
+  <w:style w:type="paragraph" w:styleId="2">
     <w:name w:val="heading 2"/>
-    <w:basedOn w:val="Normal"/>
-    <w:next w:val="Normal"/>
-    <w:link w:val="Heading2Char"/>
+    <w:basedOn w:val="a"/>
+    <w:next w:val="a"/>
+    <w:link w:val="20"/>
     <w:uiPriority w:val="9"/>
     <w:qFormat/>
     <w:rsid w:val="006E55B4"/>
@@ -23158,11 +23153,11 @@
       <w:szCs w:val="36"/>
     </w:rPr>
   </w:style>
-  <w:style w:type="paragraph" w:styleId="Heading3">
+  <w:style w:type="paragraph" w:styleId="3">
     <w:name w:val="heading 3"/>
-    <w:basedOn w:val="Normal"/>
-    <w:next w:val="Normal"/>
-    <w:link w:val="Heading3Char"/>
+    <w:basedOn w:val="a"/>
+    <w:next w:val="a"/>
+    <w:link w:val="30"/>
     <w:uiPriority w:val="9"/>
     <w:unhideWhenUsed/>
     <w:qFormat/>
@@ -23181,11 +23176,11 @@
       <w:szCs w:val="32"/>
     </w:rPr>
   </w:style>
-  <w:style w:type="paragraph" w:styleId="Heading4">
+  <w:style w:type="paragraph" w:styleId="4">
     <w:name w:val="heading 4"/>
-    <w:basedOn w:val="Normal"/>
-    <w:next w:val="Normal"/>
-    <w:link w:val="Heading4Char"/>
+    <w:basedOn w:val="a"/>
+    <w:next w:val="a"/>
+    <w:link w:val="40"/>
     <w:uiPriority w:val="9"/>
     <w:unhideWhenUsed/>
     <w:qFormat/>
@@ -23204,11 +23199,11 @@
       <w:sz w:val="28"/>
     </w:rPr>
   </w:style>
-  <w:style w:type="paragraph" w:styleId="Heading5">
+  <w:style w:type="paragraph" w:styleId="5">
     <w:name w:val="heading 5"/>
-    <w:basedOn w:val="Normal"/>
-    <w:next w:val="Normal"/>
-    <w:link w:val="Heading5Char"/>
+    <w:basedOn w:val="a"/>
+    <w:next w:val="a"/>
+    <w:link w:val="50"/>
     <w:uiPriority w:val="9"/>
     <w:semiHidden/>
     <w:unhideWhenUsed/>
@@ -23226,13 +23221,13 @@
       <w:color w:val="B2500E"/>
     </w:rPr>
   </w:style>
-  <w:style w:type="character" w:default="1" w:styleId="DefaultParagraphFont">
+  <w:style w:type="character" w:default="1" w:styleId="a0">
     <w:name w:val="Default Paragraph Font"/>
     <w:uiPriority w:val="1"/>
     <w:semiHidden/>
     <w:unhideWhenUsed/>
   </w:style>
-  <w:style w:type="table" w:default="1" w:styleId="TableNormal">
+  <w:style w:type="table" w:default="1" w:styleId="a1">
     <w:name w:val="Normal Table"/>
     <w:uiPriority w:val="99"/>
     <w:semiHidden/>
@@ -23247,16 +23242,16 @@
       </w:tblCellMar>
     </w:tblPr>
   </w:style>
-  <w:style w:type="numbering" w:default="1" w:styleId="NoList">
+  <w:style w:type="numbering" w:default="1" w:styleId="a2">
     <w:name w:val="No List"/>
     <w:uiPriority w:val="99"/>
     <w:semiHidden/>
     <w:unhideWhenUsed/>
   </w:style>
-  <w:style w:type="paragraph" w:styleId="Header">
+  <w:style w:type="paragraph" w:styleId="a3">
     <w:name w:val="header"/>
-    <w:basedOn w:val="Normal"/>
-    <w:link w:val="HeaderChar"/>
+    <w:basedOn w:val="a"/>
+    <w:link w:val="a4"/>
     <w:uiPriority w:val="99"/>
     <w:unhideWhenUsed/>
     <w:rsid w:val="008068A2"/>
@@ -23268,17 +23263,17 @@
       <w:spacing w:after="0" w:line="240" w:lineRule="auto"/>
     </w:pPr>
   </w:style>
-  <w:style w:type="character" w:customStyle="1" w:styleId="HeaderChar">
-    <w:name w:val="Header Char"/>
-    <w:basedOn w:val="DefaultParagraphFont"/>
-    <w:link w:val="Header"/>
+  <w:style w:type="character" w:customStyle="1" w:styleId="a4">
+    <w:name w:val="Горен колонтитул Знак"/>
+    <w:basedOn w:val="a0"/>
+    <w:link w:val="a3"/>
     <w:uiPriority w:val="99"/>
     <w:rsid w:val="008068A2"/>
   </w:style>
-  <w:style w:type="paragraph" w:styleId="Footer">
+  <w:style w:type="paragraph" w:styleId="a5">
     <w:name w:val="footer"/>
-    <w:basedOn w:val="Normal"/>
-    <w:link w:val="FooterChar"/>
+    <w:basedOn w:val="a"/>
+    <w:link w:val="a6"/>
     <w:uiPriority w:val="99"/>
     <w:unhideWhenUsed/>
     <w:rsid w:val="008068A2"/>
@@ -23290,17 +23285,17 @@
       <w:spacing w:after="0" w:line="240" w:lineRule="auto"/>
     </w:pPr>
   </w:style>
-  <w:style w:type="character" w:customStyle="1" w:styleId="FooterChar">
-    <w:name w:val="Footer Char"/>
-    <w:basedOn w:val="DefaultParagraphFont"/>
-    <w:link w:val="Footer"/>
+  <w:style w:type="character" w:customStyle="1" w:styleId="a6">
+    <w:name w:val="Долен колонтитул Знак"/>
+    <w:basedOn w:val="a0"/>
+    <w:link w:val="a5"/>
     <w:uiPriority w:val="99"/>
     <w:rsid w:val="008068A2"/>
   </w:style>
-  <w:style w:type="paragraph" w:styleId="BalloonText">
+  <w:style w:type="paragraph" w:styleId="a7">
     <w:name w:val="Balloon Text"/>
-    <w:basedOn w:val="Normal"/>
-    <w:link w:val="BalloonTextChar"/>
+    <w:basedOn w:val="a"/>
+    <w:link w:val="a8"/>
     <w:uiPriority w:val="99"/>
     <w:semiHidden/>
     <w:unhideWhenUsed/>
@@ -23314,10 +23309,10 @@
       <w:szCs w:val="16"/>
     </w:rPr>
   </w:style>
-  <w:style w:type="character" w:customStyle="1" w:styleId="BalloonTextChar">
-    <w:name w:val="Balloon Text Char"/>
-    <w:basedOn w:val="DefaultParagraphFont"/>
-    <w:link w:val="BalloonText"/>
+  <w:style w:type="character" w:customStyle="1" w:styleId="a8">
+    <w:name w:val="Изнесен текст Знак"/>
+    <w:basedOn w:val="a0"/>
+    <w:link w:val="a7"/>
     <w:uiPriority w:val="99"/>
     <w:semiHidden/>
     <w:rsid w:val="00564D7B"/>
@@ -23327,9 +23322,9 @@
       <w:szCs w:val="16"/>
     </w:rPr>
   </w:style>
-  <w:style w:type="character" w:styleId="Hyperlink">
+  <w:style w:type="character" w:styleId="a9">
     <w:name w:val="Hyperlink"/>
-    <w:basedOn w:val="DefaultParagraphFont"/>
+    <w:basedOn w:val="a0"/>
     <w:uiPriority w:val="99"/>
     <w:unhideWhenUsed/>
     <w:rsid w:val="0079324A"/>
@@ -23338,10 +23333,10 @@
       <w:u w:val="single"/>
     </w:rPr>
   </w:style>
-  <w:style w:type="character" w:customStyle="1" w:styleId="Heading1Char">
-    <w:name w:val="Heading 1 Char"/>
-    <w:basedOn w:val="DefaultParagraphFont"/>
-    <w:link w:val="Heading1"/>
+  <w:style w:type="character" w:customStyle="1" w:styleId="10">
+    <w:name w:val="Заглавие 1 Знак"/>
+    <w:basedOn w:val="a0"/>
+    <w:link w:val="1"/>
     <w:uiPriority w:val="9"/>
     <w:rsid w:val="009254B7"/>
     <w:rPr>
@@ -23352,10 +23347,10 @@
       <w:szCs w:val="32"/>
     </w:rPr>
   </w:style>
-  <w:style w:type="character" w:customStyle="1" w:styleId="Heading2Char">
-    <w:name w:val="Heading 2 Char"/>
-    <w:basedOn w:val="DefaultParagraphFont"/>
-    <w:link w:val="Heading2"/>
+  <w:style w:type="character" w:customStyle="1" w:styleId="20">
+    <w:name w:val="Заглавие 2 Знак"/>
+    <w:basedOn w:val="a0"/>
+    <w:link w:val="2"/>
     <w:uiPriority w:val="9"/>
     <w:rsid w:val="006E55B4"/>
     <w:rPr>
@@ -23367,9 +23362,9 @@
       <w:szCs w:val="36"/>
     </w:rPr>
   </w:style>
-  <w:style w:type="paragraph" w:styleId="NormalWeb">
+  <w:style w:type="paragraph" w:styleId="aa">
     <w:name w:val="Normal (Web)"/>
-    <w:basedOn w:val="Normal"/>
+    <w:basedOn w:val="a"/>
     <w:uiPriority w:val="99"/>
     <w:semiHidden/>
     <w:unhideWhenUsed/>
@@ -23383,9 +23378,9 @@
       <w:szCs w:val="24"/>
     </w:rPr>
   </w:style>
-  <w:style w:type="character" w:styleId="Strong">
+  <w:style w:type="character" w:styleId="ab">
     <w:name w:val="Strong"/>
-    <w:basedOn w:val="DefaultParagraphFont"/>
+    <w:basedOn w:val="a0"/>
     <w:qFormat/>
     <w:rsid w:val="00524789"/>
     <w:rPr>
@@ -23393,10 +23388,10 @@
       <w:bCs/>
     </w:rPr>
   </w:style>
-  <w:style w:type="character" w:customStyle="1" w:styleId="Heading3Char">
-    <w:name w:val="Heading 3 Char"/>
-    <w:basedOn w:val="DefaultParagraphFont"/>
-    <w:link w:val="Heading3"/>
+  <w:style w:type="character" w:customStyle="1" w:styleId="30">
+    <w:name w:val="Заглавие 3 Знак"/>
+    <w:basedOn w:val="a0"/>
+    <w:link w:val="3"/>
     <w:uiPriority w:val="9"/>
     <w:rsid w:val="008C5930"/>
     <w:rPr>
@@ -23407,10 +23402,10 @@
       <w:szCs w:val="32"/>
     </w:rPr>
   </w:style>
-  <w:style w:type="character" w:customStyle="1" w:styleId="Heading4Char">
-    <w:name w:val="Heading 4 Char"/>
-    <w:basedOn w:val="DefaultParagraphFont"/>
-    <w:link w:val="Heading4"/>
+  <w:style w:type="character" w:customStyle="1" w:styleId="40">
+    <w:name w:val="Заглавие 4 Знак"/>
+    <w:basedOn w:val="a0"/>
+    <w:link w:val="4"/>
     <w:uiPriority w:val="9"/>
     <w:rsid w:val="008C5930"/>
     <w:rPr>
@@ -23421,10 +23416,10 @@
       <w:sz w:val="28"/>
     </w:rPr>
   </w:style>
-  <w:style w:type="paragraph" w:styleId="ListParagraph">
+  <w:style w:type="paragraph" w:styleId="ac">
     <w:name w:val="List Paragraph"/>
-    <w:basedOn w:val="Normal"/>
-    <w:link w:val="ListParagraphChar"/>
+    <w:basedOn w:val="a"/>
+    <w:link w:val="ad"/>
     <w:uiPriority w:val="34"/>
     <w:qFormat/>
     <w:rsid w:val="008617B5"/>
@@ -23433,9 +23428,9 @@
       <w:contextualSpacing/>
     </w:pPr>
   </w:style>
-  <w:style w:type="character" w:styleId="FollowedHyperlink">
+  <w:style w:type="character" w:styleId="ae">
     <w:name w:val="FollowedHyperlink"/>
-    <w:basedOn w:val="DefaultParagraphFont"/>
+    <w:basedOn w:val="a0"/>
     <w:uiPriority w:val="99"/>
     <w:semiHidden/>
     <w:unhideWhenUsed/>
@@ -23445,10 +23440,10 @@
       <w:u w:val="single"/>
     </w:rPr>
   </w:style>
-  <w:style w:type="character" w:customStyle="1" w:styleId="Heading5Char">
-    <w:name w:val="Heading 5 Char"/>
-    <w:basedOn w:val="DefaultParagraphFont"/>
-    <w:link w:val="Heading5"/>
+  <w:style w:type="character" w:customStyle="1" w:styleId="50">
+    <w:name w:val="Заглавие 5 Знак"/>
+    <w:basedOn w:val="a0"/>
+    <w:link w:val="5"/>
     <w:uiPriority w:val="9"/>
     <w:semiHidden/>
     <w:rsid w:val="008C5930"/>
@@ -23460,7 +23455,7 @@
   </w:style>
   <w:style w:type="paragraph" w:customStyle="1" w:styleId="Code">
     <w:name w:val="Code"/>
-    <w:basedOn w:val="Normal"/>
+    <w:basedOn w:val="a"/>
     <w:link w:val="CodeChar"/>
     <w:qFormat/>
     <w:rsid w:val="008063E1"/>
@@ -23472,7 +23467,7 @@
   </w:style>
   <w:style w:type="character" w:customStyle="1" w:styleId="CodeChar">
     <w:name w:val="Code Char"/>
-    <w:basedOn w:val="DefaultParagraphFont"/>
+    <w:basedOn w:val="a0"/>
     <w:link w:val="Code"/>
     <w:rsid w:val="008063E1"/>
     <w:rPr>
@@ -23481,9 +23476,9 @@
       <w:noProof/>
     </w:rPr>
   </w:style>
-  <w:style w:type="table" w:styleId="TableGrid">
+  <w:style w:type="table" w:styleId="af">
     <w:name w:val="Table Grid"/>
-    <w:basedOn w:val="TableNormal"/>
+    <w:basedOn w:val="a1"/>
     <w:uiPriority w:val="59"/>
     <w:rsid w:val="00763912"/>
     <w:pPr>
@@ -23502,12 +23497,12 @@
   </w:style>
   <w:style w:type="character" w:customStyle="1" w:styleId="tgc">
     <w:name w:val="_tgc"/>
-    <w:basedOn w:val="DefaultParagraphFont"/>
+    <w:basedOn w:val="a0"/>
     <w:rsid w:val="00D8395C"/>
   </w:style>
   <w:style w:type="paragraph" w:customStyle="1" w:styleId="Index">
     <w:name w:val="Index"/>
-    <w:basedOn w:val="Normal"/>
+    <w:basedOn w:val="a"/>
     <w:qFormat/>
     <w:rsid w:val="005054C7"/>
     <w:pPr>
@@ -23518,17 +23513,17 @@
       <w:rFonts w:cs="FreeSans"/>
     </w:rPr>
   </w:style>
-  <w:style w:type="character" w:customStyle="1" w:styleId="ListParagraphChar">
-    <w:name w:val="List Paragraph Char"/>
-    <w:basedOn w:val="DefaultParagraphFont"/>
-    <w:link w:val="ListParagraph"/>
+  <w:style w:type="character" w:customStyle="1" w:styleId="ad">
+    <w:name w:val="Списък на абзаци Знак"/>
+    <w:basedOn w:val="a0"/>
+    <w:link w:val="ac"/>
     <w:uiPriority w:val="34"/>
     <w:qFormat/>
     <w:rsid w:val="005054C7"/>
   </w:style>
   <w:style w:type="character" w:customStyle="1" w:styleId="InternetLink">
     <w:name w:val="Internet Link"/>
-    <w:basedOn w:val="DefaultParagraphFont"/>
+    <w:basedOn w:val="a0"/>
     <w:uiPriority w:val="99"/>
     <w:unhideWhenUsed/>
     <w:rsid w:val="005054C7"/>
@@ -23537,9 +23532,9 @@
       <w:u w:val="single"/>
     </w:rPr>
   </w:style>
-  <w:style w:type="character" w:customStyle="1" w:styleId="1">
+  <w:style w:type="character" w:customStyle="1" w:styleId="11">
     <w:name w:val="Неразрешено споменаване1"/>
-    <w:basedOn w:val="DefaultParagraphFont"/>
+    <w:basedOn w:val="a0"/>
     <w:uiPriority w:val="99"/>
     <w:semiHidden/>
     <w:unhideWhenUsed/>
@@ -23549,11 +23544,11 @@
       <w:shd w:val="clear" w:color="auto" w:fill="E1DFDD"/>
     </w:rPr>
   </w:style>
-  <w:style w:type="character" w:customStyle="1" w:styleId="TitleChar">
-    <w:name w:val="Title Char"/>
-    <w:aliases w:val="Example Test Caption Char"/>
-    <w:basedOn w:val="DefaultParagraphFont"/>
-    <w:link w:val="Title"/>
+  <w:style w:type="character" w:customStyle="1" w:styleId="af0">
+    <w:name w:val="Заглавие Знак"/>
+    <w:aliases w:val="Example Test Caption Знак"/>
+    <w:basedOn w:val="a0"/>
+    <w:link w:val="af1"/>
     <w:uiPriority w:val="10"/>
     <w:locked/>
     <w:rsid w:val="00047DB5"/>
@@ -23566,12 +23561,12 @@
       <w:lang w:val="bg-BG"/>
     </w:rPr>
   </w:style>
-  <w:style w:type="paragraph" w:styleId="Title">
+  <w:style w:type="paragraph" w:styleId="af1">
     <w:name w:val="Title"/>
     <w:aliases w:val="Example Test Caption"/>
-    <w:basedOn w:val="Normal"/>
-    <w:next w:val="Normal"/>
-    <w:link w:val="TitleChar"/>
+    <w:basedOn w:val="a"/>
+    <w:next w:val="a"/>
+    <w:link w:val="af0"/>
     <w:uiPriority w:val="10"/>
     <w:qFormat/>
     <w:rsid w:val="00047DB5"/>
@@ -23590,7 +23585,7 @@
   </w:style>
   <w:style w:type="character" w:customStyle="1" w:styleId="TitleChar1">
     <w:name w:val="Title Char1"/>
-    <w:basedOn w:val="DefaultParagraphFont"/>
+    <w:basedOn w:val="a0"/>
     <w:uiPriority w:val="10"/>
     <w:rsid w:val="00047DB5"/>
     <w:rPr>
@@ -23603,8 +23598,8 @@
   </w:style>
   <w:style w:type="table" w:customStyle="1" w:styleId="TableGrid4">
     <w:name w:val="Table Grid4"/>
-    <w:basedOn w:val="TableNormal"/>
-    <w:next w:val="TableGrid"/>
+    <w:basedOn w:val="a1"/>
+    <w:next w:val="af"/>
     <w:uiPriority w:val="59"/>
     <w:rsid w:val="00C735D2"/>
     <w:pPr>
@@ -23658,9 +23653,9 @@
       </w:numPr>
     </w:pPr>
   </w:style>
-  <w:style w:type="character" w:customStyle="1" w:styleId="2">
+  <w:style w:type="character" w:customStyle="1" w:styleId="21">
     <w:name w:val="Неразрешено споменаване2"/>
-    <w:basedOn w:val="DefaultParagraphFont"/>
+    <w:basedOn w:val="a0"/>
     <w:uiPriority w:val="99"/>
     <w:semiHidden/>
     <w:unhideWhenUsed/>
@@ -23670,9 +23665,9 @@
       <w:shd w:val="clear" w:color="auto" w:fill="E1DFDD"/>
     </w:rPr>
   </w:style>
-  <w:style w:type="character" w:styleId="UnresolvedMention">
+  <w:style w:type="character" w:styleId="af2">
     <w:name w:val="Unresolved Mention"/>
-    <w:basedOn w:val="DefaultParagraphFont"/>
+    <w:basedOn w:val="a0"/>
     <w:uiPriority w:val="99"/>
     <w:semiHidden/>
     <w:unhideWhenUsed/>

</xml_diff>